<commit_message>
agregando los tags de la tabla
</commit_message>
<xml_diff>
--- a/sistema_web/src/main/resources/templates/informe_toxicologia.docx
+++ b/sistema_web/src/main/resources/templates/informe_toxicologia.docx
@@ -240,15 +240,17 @@
     <w:tbl>
       <w:tblPr>
         <w:tblStyle w:val="Tablaconcuadrcula"/>
-        <w:tblW w:w="10442" w:type="dxa"/>
+        <w:tblW w:w="10158" w:type="dxa"/>
         <w:tblInd w:w="-411" w:type="dxa"/>
         <w:tblLook w:val="04A0" w:firstRow="1" w:lastRow="0" w:firstColumn="1" w:lastColumn="0" w:noHBand="0" w:noVBand="1"/>
       </w:tblPr>
       <w:tblGrid>
-        <w:gridCol w:w="3638"/>
-        <w:gridCol w:w="1417"/>
-        <w:gridCol w:w="2268"/>
-        <w:gridCol w:w="3119"/>
+        <w:gridCol w:w="3127"/>
+        <w:gridCol w:w="283"/>
+        <w:gridCol w:w="1447"/>
+        <w:gridCol w:w="723"/>
+        <w:gridCol w:w="1602"/>
+        <w:gridCol w:w="2976"/>
       </w:tblGrid>
       <w:tr>
         <w:trPr>
@@ -256,7 +258,7 @@
         </w:trPr>
         <w:tc>
           <w:tcPr>
-            <w:tcW w:w="3638" w:type="dxa"/>
+            <w:tcW w:w="3127" w:type="dxa"/>
             <w:tcBorders>
               <w:top w:val="nil"/>
               <w:left w:val="nil"/>
@@ -294,8 +296,7 @@
         </w:tc>
         <w:tc>
           <w:tcPr>
-            <w:tcW w:w="6804" w:type="dxa"/>
-            <w:gridSpan w:val="3"/>
+            <w:tcW w:w="283" w:type="dxa"/>
             <w:tcBorders>
               <w:top w:val="nil"/>
               <w:left w:val="nil"/>
@@ -322,12 +323,32 @@
               </w:rPr>
               <w:t>:</w:t>
             </w:r>
-            <w:r>
+          </w:p>
+        </w:tc>
+        <w:tc>
+          <w:tcPr>
+            <w:tcW w:w="6748" w:type="dxa"/>
+            <w:gridSpan w:val="4"/>
+            <w:tcBorders>
+              <w:top w:val="nil"/>
+              <w:left w:val="nil"/>
+              <w:bottom w:val="nil"/>
+              <w:right w:val="nil"/>
+            </w:tcBorders>
+          </w:tcPr>
+          <w:p>
+            <w:pPr>
+              <w:pStyle w:val="Prrafodelista"/>
+              <w:tabs>
+                <w:tab w:val="left" w:pos="414"/>
+                <w:tab w:val="left" w:pos="3284"/>
+                <w:tab w:val="left" w:pos="4091"/>
+              </w:tabs>
+              <w:ind w:left="0" w:firstLine="0"/>
               <w:rPr>
                 <w:sz w:val="24"/>
               </w:rPr>
-              <w:t xml:space="preserve"> </w:t>
-            </w:r>
+            </w:pPr>
             <w:sdt>
               <w:sdtPr>
                 <w:rPr>
@@ -337,7 +358,7 @@
                 <w:id w:val="1308366841"/>
                 <w:lock w:val="sdtLocked"/>
                 <w:placeholder>
-                  <w:docPart w:val="9AAC77AD32764AC98C8DBC17DFBF2BFF"/>
+                  <w:docPart w:val="1532518A1E8F4026A70C997D5DA71C55"/>
                 </w:placeholder>
                 <w:showingPlcHdr/>
                 <w:text/>
@@ -362,7 +383,7 @@
         </w:trPr>
         <w:tc>
           <w:tcPr>
-            <w:tcW w:w="3638" w:type="dxa"/>
+            <w:tcW w:w="3127" w:type="dxa"/>
             <w:tcBorders>
               <w:top w:val="nil"/>
               <w:left w:val="nil"/>
@@ -400,8 +421,7 @@
         </w:tc>
         <w:tc>
           <w:tcPr>
-            <w:tcW w:w="6804" w:type="dxa"/>
-            <w:gridSpan w:val="3"/>
+            <w:tcW w:w="283" w:type="dxa"/>
             <w:tcBorders>
               <w:top w:val="nil"/>
               <w:left w:val="nil"/>
@@ -426,8 +446,34 @@
               <w:rPr>
                 <w:sz w:val="24"/>
               </w:rPr>
-              <w:t xml:space="preserve">: </w:t>
+              <w:t>:</w:t>
             </w:r>
+          </w:p>
+        </w:tc>
+        <w:tc>
+          <w:tcPr>
+            <w:tcW w:w="6748" w:type="dxa"/>
+            <w:gridSpan w:val="4"/>
+            <w:tcBorders>
+              <w:top w:val="nil"/>
+              <w:left w:val="nil"/>
+              <w:bottom w:val="nil"/>
+              <w:right w:val="nil"/>
+            </w:tcBorders>
+          </w:tcPr>
+          <w:p>
+            <w:pPr>
+              <w:pStyle w:val="Prrafodelista"/>
+              <w:tabs>
+                <w:tab w:val="left" w:pos="414"/>
+                <w:tab w:val="left" w:pos="3284"/>
+                <w:tab w:val="left" w:pos="4091"/>
+              </w:tabs>
+              <w:ind w:left="0" w:firstLine="0"/>
+              <w:rPr>
+                <w:sz w:val="24"/>
+              </w:rPr>
+            </w:pPr>
             <w:sdt>
               <w:sdtPr>
                 <w:rPr>
@@ -437,7 +483,7 @@
                 <w:id w:val="1044722164"/>
                 <w:lock w:val="sdtLocked"/>
                 <w:placeholder>
-                  <w:docPart w:val="5B20193456C142AC8B459CC47B57C279"/>
+                  <w:docPart w:val="501CEA77DC874396916412DA296B4D91"/>
                 </w:placeholder>
                 <w:showingPlcHdr/>
                 <w:text/>
@@ -469,7 +515,7 @@
         </w:trPr>
         <w:tc>
           <w:tcPr>
-            <w:tcW w:w="3638" w:type="dxa"/>
+            <w:tcW w:w="3127" w:type="dxa"/>
             <w:tcBorders>
               <w:top w:val="nil"/>
               <w:left w:val="nil"/>
@@ -507,8 +553,7 @@
         </w:tc>
         <w:tc>
           <w:tcPr>
-            <w:tcW w:w="6804" w:type="dxa"/>
-            <w:gridSpan w:val="3"/>
+            <w:tcW w:w="283" w:type="dxa"/>
             <w:tcBorders>
               <w:top w:val="nil"/>
               <w:left w:val="nil"/>
@@ -533,19 +578,46 @@
               <w:rPr>
                 <w:sz w:val="24"/>
               </w:rPr>
-              <w:t>: CAP. (S) PNP Javier Alexander HUAMANI</w:t>
+              <w:t>:</w:t>
+            </w:r>
+          </w:p>
+        </w:tc>
+        <w:tc>
+          <w:tcPr>
+            <w:tcW w:w="6748" w:type="dxa"/>
+            <w:gridSpan w:val="4"/>
+            <w:tcBorders>
+              <w:top w:val="nil"/>
+              <w:left w:val="nil"/>
+              <w:bottom w:val="nil"/>
+              <w:right w:val="nil"/>
+            </w:tcBorders>
+          </w:tcPr>
+          <w:p>
+            <w:pPr>
+              <w:pStyle w:val="Prrafodelista"/>
+              <w:tabs>
+                <w:tab w:val="left" w:pos="414"/>
+                <w:tab w:val="left" w:pos="3284"/>
+                <w:tab w:val="left" w:pos="4091"/>
+              </w:tabs>
+              <w:ind w:left="0" w:firstLine="0"/>
+              <w:rPr>
+                <w:sz w:val="24"/>
+              </w:rPr>
+            </w:pPr>
+            <w:r>
+              <w:rPr>
+                <w:rFonts w:cs="Arial"/>
+                <w:color w:val="000000" w:themeColor="text1"/>
+              </w:rPr>
+              <w:t>Elvia Shirley COANQUI HUAMAN, identificada con DNI N°45178696, Químico Farmacéutico CQP 17315</w:t>
             </w:r>
             <w:r>
               <w:rPr>
                 <w:sz w:val="24"/>
               </w:rPr>
-              <w:t xml:space="preserve"> CORDOVA, identificada con CIP N° 416357 Químico Farmacéutico CQFP 20289</w:t>
-            </w:r>
-            <w:r>
-              <w:rPr>
-                <w:sz w:val="24"/>
-              </w:rPr>
-              <w:t>, con domicilio procesal en la calle Alcides Vigo N° 133 Wanchaq - Cusco</w:t>
+              <w:t>, con domicilio procesal en la calle Alcides Vigo N° 133 Wanchaq – Cusco.</w:t>
             </w:r>
           </w:p>
         </w:tc>
@@ -556,7 +628,7 @@
         </w:trPr>
         <w:tc>
           <w:tcPr>
-            <w:tcW w:w="3638" w:type="dxa"/>
+            <w:tcW w:w="3127" w:type="dxa"/>
             <w:tcBorders>
               <w:top w:val="nil"/>
               <w:left w:val="nil"/>
@@ -594,7 +666,7 @@
         </w:tc>
         <w:tc>
           <w:tcPr>
-            <w:tcW w:w="1417" w:type="dxa"/>
+            <w:tcW w:w="283" w:type="dxa"/>
             <w:tcBorders>
               <w:top w:val="nil"/>
               <w:left w:val="nil"/>
@@ -621,6 +693,32 @@
               </w:rPr>
               <w:t>:</w:t>
             </w:r>
+          </w:p>
+        </w:tc>
+        <w:tc>
+          <w:tcPr>
+            <w:tcW w:w="2170" w:type="dxa"/>
+            <w:gridSpan w:val="2"/>
+            <w:tcBorders>
+              <w:top w:val="nil"/>
+              <w:left w:val="nil"/>
+              <w:bottom w:val="nil"/>
+              <w:right w:val="nil"/>
+            </w:tcBorders>
+          </w:tcPr>
+          <w:p>
+            <w:pPr>
+              <w:pStyle w:val="Prrafodelista"/>
+              <w:tabs>
+                <w:tab w:val="left" w:pos="414"/>
+                <w:tab w:val="left" w:pos="3284"/>
+                <w:tab w:val="left" w:pos="4091"/>
+              </w:tabs>
+              <w:ind w:left="0" w:firstLine="0"/>
+              <w:rPr>
+                <w:sz w:val="24"/>
+              </w:rPr>
+            </w:pPr>
             <w:sdt>
               <w:sdtPr>
                 <w:rPr>
@@ -629,7 +727,7 @@
                 <w:id w:val="-858504235"/>
                 <w:lock w:val="sdtLocked"/>
                 <w:placeholder>
-                  <w:docPart w:val="E0391F4ECBC34C9FA99E97E1AD796A06"/>
+                  <w:docPart w:val="7183BF38003B4AD8850CC069A5ABD03C"/>
                 </w:placeholder>
                 <w:showingPlcHdr/>
                 <w:text/>
@@ -649,7 +747,7 @@
         </w:tc>
         <w:tc>
           <w:tcPr>
-            <w:tcW w:w="5387" w:type="dxa"/>
+            <w:tcW w:w="4578" w:type="dxa"/>
             <w:gridSpan w:val="2"/>
             <w:tcBorders>
               <w:top w:val="nil"/>
@@ -693,7 +791,7 @@
                 <w:id w:val="-1095014554"/>
                 <w:lock w:val="sdtLocked"/>
                 <w:placeholder>
-                  <w:docPart w:val="F1D30D9C290A4E58BD8D23ADDB600AA1"/>
+                  <w:docPart w:val="E0D69C5E0436426D920B9CAAA4428047"/>
                 </w:placeholder>
                 <w:showingPlcHdr/>
                 <w:text/>
@@ -718,7 +816,7 @@
         </w:trPr>
         <w:tc>
           <w:tcPr>
-            <w:tcW w:w="3638" w:type="dxa"/>
+            <w:tcW w:w="3127" w:type="dxa"/>
             <w:tcBorders>
               <w:top w:val="nil"/>
               <w:left w:val="nil"/>
@@ -772,7 +870,7 @@
         </w:tc>
         <w:tc>
           <w:tcPr>
-            <w:tcW w:w="1417" w:type="dxa"/>
+            <w:tcW w:w="283" w:type="dxa"/>
             <w:tcBorders>
               <w:top w:val="nil"/>
               <w:left w:val="nil"/>
@@ -797,8 +895,33 @@
               <w:rPr>
                 <w:sz w:val="24"/>
               </w:rPr>
-              <w:t xml:space="preserve">: </w:t>
+              <w:t>:</w:t>
             </w:r>
+          </w:p>
+        </w:tc>
+        <w:tc>
+          <w:tcPr>
+            <w:tcW w:w="1447" w:type="dxa"/>
+            <w:tcBorders>
+              <w:top w:val="nil"/>
+              <w:left w:val="nil"/>
+              <w:bottom w:val="nil"/>
+              <w:right w:val="nil"/>
+            </w:tcBorders>
+          </w:tcPr>
+          <w:p>
+            <w:pPr>
+              <w:pStyle w:val="Prrafodelista"/>
+              <w:tabs>
+                <w:tab w:val="left" w:pos="414"/>
+                <w:tab w:val="left" w:pos="3284"/>
+                <w:tab w:val="left" w:pos="4091"/>
+              </w:tabs>
+              <w:ind w:left="0" w:firstLine="0"/>
+              <w:rPr>
+                <w:sz w:val="24"/>
+              </w:rPr>
+            </w:pPr>
             <w:sdt>
               <w:sdtPr>
                 <w:rPr>
@@ -807,7 +930,7 @@
                 <w:id w:val="-315489370"/>
                 <w:lock w:val="sdtLocked"/>
                 <w:placeholder>
-                  <w:docPart w:val="CFBB0C4BBA444921979D77A934B3172B"/>
+                  <w:docPart w:val="DE4B1E2936EA4522ABAAA3F5D51E2D5B"/>
                 </w:placeholder>
                 <w:showingPlcHdr/>
                 <w:text/>
@@ -827,7 +950,8 @@
         </w:tc>
         <w:tc>
           <w:tcPr>
-            <w:tcW w:w="2268" w:type="dxa"/>
+            <w:tcW w:w="2325" w:type="dxa"/>
+            <w:gridSpan w:val="2"/>
             <w:tcBorders>
               <w:top w:val="nil"/>
               <w:left w:val="nil"/>
@@ -870,7 +994,7 @@
                 <w:id w:val="-961260977"/>
                 <w:lock w:val="sdtLocked"/>
                 <w:placeholder>
-                  <w:docPart w:val="059EF4BDC7574C92BB7DB8B953608389"/>
+                  <w:docPart w:val="AC161564273C49B4AC188E06CD1CF935"/>
                 </w:placeholder>
                 <w:showingPlcHdr/>
                 <w:text/>
@@ -890,7 +1014,7 @@
         </w:tc>
         <w:tc>
           <w:tcPr>
-            <w:tcW w:w="3119" w:type="dxa"/>
+            <w:tcW w:w="2976" w:type="dxa"/>
             <w:tcBorders>
               <w:top w:val="nil"/>
               <w:left w:val="nil"/>
@@ -925,7 +1049,7 @@
                 <w:id w:val="-1807697062"/>
                 <w:lock w:val="sdtLocked"/>
                 <w:placeholder>
-                  <w:docPart w:val="3066138F71A449B5889C3B41E8DFA06C"/>
+                  <w:docPart w:val="D7C052870B9643B098F1AC785820C9F1"/>
                 </w:placeholder>
                 <w:showingPlcHdr/>
                 <w:text/>
@@ -956,7 +1080,7 @@
         </w:trPr>
         <w:tc>
           <w:tcPr>
-            <w:tcW w:w="3638" w:type="dxa"/>
+            <w:tcW w:w="3127" w:type="dxa"/>
             <w:tcBorders>
               <w:top w:val="nil"/>
               <w:left w:val="nil"/>
@@ -994,8 +1118,7 @@
         </w:tc>
         <w:tc>
           <w:tcPr>
-            <w:tcW w:w="6804" w:type="dxa"/>
-            <w:gridSpan w:val="3"/>
+            <w:tcW w:w="283" w:type="dxa"/>
             <w:tcBorders>
               <w:top w:val="nil"/>
               <w:left w:val="nil"/>
@@ -1020,8 +1143,34 @@
               <w:rPr>
                 <w:sz w:val="24"/>
               </w:rPr>
-              <w:t xml:space="preserve">: </w:t>
+              <w:t>:</w:t>
             </w:r>
+          </w:p>
+        </w:tc>
+        <w:tc>
+          <w:tcPr>
+            <w:tcW w:w="6748" w:type="dxa"/>
+            <w:gridSpan w:val="4"/>
+            <w:tcBorders>
+              <w:top w:val="nil"/>
+              <w:left w:val="nil"/>
+              <w:bottom w:val="nil"/>
+              <w:right w:val="nil"/>
+            </w:tcBorders>
+          </w:tcPr>
+          <w:p>
+            <w:pPr>
+              <w:pStyle w:val="Prrafodelista"/>
+              <w:tabs>
+                <w:tab w:val="left" w:pos="414"/>
+                <w:tab w:val="left" w:pos="3284"/>
+                <w:tab w:val="left" w:pos="4091"/>
+              </w:tabs>
+              <w:ind w:left="0" w:firstLine="0"/>
+              <w:rPr>
+                <w:sz w:val="24"/>
+              </w:rPr>
+            </w:pPr>
             <w:sdt>
               <w:sdtPr>
                 <w:rPr>
@@ -1031,7 +1180,7 @@
                 <w:id w:val="-1985072615"/>
                 <w:lock w:val="sdtLocked"/>
                 <w:placeholder>
-                  <w:docPart w:val="2E6235DC712D4A94A99B76115CFB3C83"/>
+                  <w:docPart w:val="82038AD962894C1D8D5B972D4C87419B"/>
                 </w:placeholder>
                 <w:showingPlcHdr/>
                 <w:dataBinding w:prefixMappings="" w:xpath="/datos[1]/tipoMuestra[1]" w:storeItemID="{E163170D-14DD-43D0-813B-5CDDEAF845F4}"/>
@@ -1062,7 +1211,7 @@
         </w:trPr>
         <w:tc>
           <w:tcPr>
-            <w:tcW w:w="3638" w:type="dxa"/>
+            <w:tcW w:w="3127" w:type="dxa"/>
             <w:tcBorders>
               <w:top w:val="nil"/>
               <w:left w:val="nil"/>
@@ -1100,8 +1249,7 @@
         </w:tc>
         <w:tc>
           <w:tcPr>
-            <w:tcW w:w="6804" w:type="dxa"/>
-            <w:gridSpan w:val="3"/>
+            <w:tcW w:w="283" w:type="dxa"/>
             <w:tcBorders>
               <w:top w:val="nil"/>
               <w:left w:val="nil"/>
@@ -1126,8 +1274,34 @@
               <w:rPr>
                 <w:sz w:val="24"/>
               </w:rPr>
-              <w:t xml:space="preserve">: </w:t>
+              <w:t>:</w:t>
             </w:r>
+          </w:p>
+        </w:tc>
+        <w:tc>
+          <w:tcPr>
+            <w:tcW w:w="6748" w:type="dxa"/>
+            <w:gridSpan w:val="4"/>
+            <w:tcBorders>
+              <w:top w:val="nil"/>
+              <w:left w:val="nil"/>
+              <w:bottom w:val="nil"/>
+              <w:right w:val="nil"/>
+            </w:tcBorders>
+          </w:tcPr>
+          <w:p>
+            <w:pPr>
+              <w:pStyle w:val="Prrafodelista"/>
+              <w:tabs>
+                <w:tab w:val="left" w:pos="414"/>
+                <w:tab w:val="left" w:pos="3284"/>
+                <w:tab w:val="left" w:pos="4091"/>
+              </w:tabs>
+              <w:ind w:left="0" w:firstLine="0"/>
+              <w:rPr>
+                <w:sz w:val="24"/>
+              </w:rPr>
+            </w:pPr>
             <w:sdt>
               <w:sdtPr>
                 <w:rPr>
@@ -1137,7 +1311,7 @@
                 <w:id w:val="1430935064"/>
                 <w:lock w:val="sdtLocked"/>
                 <w:placeholder>
-                  <w:docPart w:val="FF1D8D9A8F9A434F9490F30E5A60FD07"/>
+                  <w:docPart w:val="4F0F2EBF57534BA8B2262886B7C2D8FB"/>
                 </w:placeholder>
                 <w:showingPlcHdr/>
                 <w:text/>
@@ -1162,7 +1336,7 @@
         </w:trPr>
         <w:tc>
           <w:tcPr>
-            <w:tcW w:w="3638" w:type="dxa"/>
+            <w:tcW w:w="3127" w:type="dxa"/>
             <w:tcBorders>
               <w:top w:val="nil"/>
               <w:left w:val="nil"/>
@@ -1200,8 +1374,7 @@
         </w:tc>
         <w:tc>
           <w:tcPr>
-            <w:tcW w:w="6804" w:type="dxa"/>
-            <w:gridSpan w:val="3"/>
+            <w:tcW w:w="283" w:type="dxa"/>
             <w:tcBorders>
               <w:top w:val="nil"/>
               <w:left w:val="nil"/>
@@ -1226,8 +1399,36 @@
               <w:rPr>
                 <w:sz w:val="24"/>
               </w:rPr>
-              <w:t xml:space="preserve">: </w:t>
+              <w:t>:</w:t>
             </w:r>
+          </w:p>
+        </w:tc>
+        <w:tc>
+          <w:tcPr>
+            <w:tcW w:w="6748" w:type="dxa"/>
+            <w:gridSpan w:val="4"/>
+            <w:tcBorders>
+              <w:top w:val="nil"/>
+              <w:left w:val="nil"/>
+              <w:bottom w:val="nil"/>
+              <w:right w:val="nil"/>
+            </w:tcBorders>
+          </w:tcPr>
+          <w:p>
+            <w:pPr>
+              <w:pStyle w:val="Prrafodelista"/>
+              <w:tabs>
+                <w:tab w:val="left" w:pos="414"/>
+                <w:tab w:val="left" w:pos="3284"/>
+                <w:tab w:val="left" w:pos="4091"/>
+              </w:tabs>
+              <w:ind w:left="0" w:firstLine="0"/>
+              <w:rPr>
+                <w:b/>
+                <w:bCs/>
+                <w:sz w:val="24"/>
+              </w:rPr>
+            </w:pPr>
             <w:sdt>
               <w:sdtPr>
                 <w:rPr>
@@ -1239,7 +1440,7 @@
                 <w:id w:val="1482344073"/>
                 <w:lock w:val="sdtLocked"/>
                 <w:placeholder>
-                  <w:docPart w:val="76DBBFD438F54BCF9C895E82999D0317"/>
+                  <w:docPart w:val="A47D5A7EA5404DDCB059BD1D1DA43E53"/>
                 </w:placeholder>
                 <w:showingPlcHdr/>
                 <w:text/>
@@ -1284,7 +1485,7 @@
                 <w:id w:val="-1140418309"/>
                 <w:lock w:val="sdtLocked"/>
                 <w:placeholder>
-                  <w:docPart w:val="A6ED8FBC04B24CB4A5BD7363445F8B50"/>
+                  <w:docPart w:val="6177BBAA4BE14800AA04F5808039AD63"/>
                 </w:placeholder>
                 <w:showingPlcHdr/>
                 <w:text/>
@@ -1321,7 +1522,7 @@
                 <w:id w:val="183020393"/>
                 <w:lock w:val="sdtLocked"/>
                 <w:placeholder>
-                  <w:docPart w:val="DDB1FC699D3D42CBAD186C8387E54AC4"/>
+                  <w:docPart w:val="ACF7130DE674460787008A57E2F4FA18"/>
                 </w:placeholder>
                 <w:showingPlcHdr/>
                 <w:text/>
@@ -1340,6 +1541,135 @@
               </w:sdtContent>
             </w:sdt>
           </w:p>
+          <w:p>
+            <w:pPr>
+              <w:pStyle w:val="Prrafodelista"/>
+              <w:tabs>
+                <w:tab w:val="left" w:pos="414"/>
+                <w:tab w:val="left" w:pos="3284"/>
+                <w:tab w:val="left" w:pos="4091"/>
+              </w:tabs>
+              <w:ind w:left="0" w:firstLine="0"/>
+              <w:rPr>
+                <w:sz w:val="24"/>
+              </w:rPr>
+            </w:pPr>
+          </w:p>
+        </w:tc>
+      </w:tr>
+      <w:tr>
+        <w:trPr>
+          <w:trHeight w:val="407"/>
+        </w:trPr>
+        <w:tc>
+          <w:tcPr>
+            <w:tcW w:w="3127" w:type="dxa"/>
+            <w:tcBorders>
+              <w:top w:val="nil"/>
+              <w:left w:val="nil"/>
+              <w:bottom w:val="nil"/>
+              <w:right w:val="nil"/>
+            </w:tcBorders>
+          </w:tcPr>
+          <w:p>
+            <w:pPr>
+              <w:pStyle w:val="Prrafodelista"/>
+              <w:numPr>
+                <w:ilvl w:val="0"/>
+                <w:numId w:val="2"/>
+              </w:numPr>
+              <w:tabs>
+                <w:tab w:val="left" w:pos="414"/>
+                <w:tab w:val="left" w:pos="3284"/>
+                <w:tab w:val="left" w:pos="4091"/>
+              </w:tabs>
+              <w:rPr>
+                <w:b/>
+                <w:bCs/>
+                <w:sz w:val="24"/>
+              </w:rPr>
+            </w:pPr>
+            <w:r>
+              <w:rPr>
+                <w:b/>
+                <w:bCs/>
+                <w:sz w:val="24"/>
+              </w:rPr>
+              <w:t xml:space="preserve">MOTIVO DEL </w:t>
+            </w:r>
+            <w:r>
+              <w:rPr>
+                <w:b/>
+                <w:bCs/>
+                <w:sz w:val="24"/>
+              </w:rPr>
+              <w:t xml:space="preserve">EXAMEN </w:t>
+            </w:r>
+          </w:p>
+        </w:tc>
+        <w:tc>
+          <w:tcPr>
+            <w:tcW w:w="283" w:type="dxa"/>
+            <w:tcBorders>
+              <w:top w:val="nil"/>
+              <w:left w:val="nil"/>
+              <w:bottom w:val="nil"/>
+              <w:right w:val="nil"/>
+            </w:tcBorders>
+          </w:tcPr>
+          <w:p>
+            <w:pPr>
+              <w:pStyle w:val="Prrafodelista"/>
+              <w:tabs>
+                <w:tab w:val="left" w:pos="414"/>
+                <w:tab w:val="left" w:pos="3284"/>
+                <w:tab w:val="left" w:pos="4091"/>
+              </w:tabs>
+              <w:ind w:left="0" w:firstLine="0"/>
+              <w:rPr>
+                <w:sz w:val="24"/>
+              </w:rPr>
+            </w:pPr>
+            <w:r>
+              <w:rPr>
+                <w:sz w:val="24"/>
+              </w:rPr>
+              <w:t>:</w:t>
+            </w:r>
+          </w:p>
+        </w:tc>
+        <w:tc>
+          <w:tcPr>
+            <w:tcW w:w="6748" w:type="dxa"/>
+            <w:gridSpan w:val="4"/>
+            <w:tcBorders>
+              <w:top w:val="nil"/>
+              <w:left w:val="nil"/>
+              <w:bottom w:val="nil"/>
+              <w:right w:val="nil"/>
+            </w:tcBorders>
+          </w:tcPr>
+          <w:p>
+            <w:pPr>
+              <w:pStyle w:val="Prrafodelista"/>
+              <w:tabs>
+                <w:tab w:val="left" w:pos="414"/>
+                <w:tab w:val="left" w:pos="3284"/>
+                <w:tab w:val="left" w:pos="4091"/>
+              </w:tabs>
+              <w:ind w:left="0" w:firstLine="0"/>
+              <w:rPr>
+                <w:sz w:val="24"/>
+              </w:rPr>
+            </w:pPr>
+            <w:r>
+              <w:rPr>
+                <w:rFonts w:cs="Arial"/>
+                <w:color w:val="000000" w:themeColor="text1"/>
+              </w:rPr>
+              <w:t>LEY N° 30364</w:t>
+            </w:r>
+          </w:p>
         </w:tc>
       </w:tr>
     </w:tbl>
@@ -1355,16 +1685,16 @@
         <mc:AlternateContent>
           <mc:Choice Requires="wps">
             <w:drawing>
-              <wp:anchor distT="0" distB="0" distL="114300" distR="114300" simplePos="0" relativeHeight="251684864" behindDoc="0" locked="0" layoutInCell="1" allowOverlap="1" wp14:anchorId="73888A0C" wp14:editId="439E1D04">
+              <wp:anchor distT="0" distB="0" distL="114300" distR="114300" simplePos="0" relativeHeight="251657728" behindDoc="0" locked="0" layoutInCell="1" allowOverlap="1" wp14:anchorId="73888A0C" wp14:editId="64FA92EE">
                 <wp:simplePos x="0" y="0"/>
                 <wp:positionH relativeFrom="column">
-                  <wp:posOffset>-352425</wp:posOffset>
+                  <wp:posOffset>-413385</wp:posOffset>
                 </wp:positionH>
                 <wp:positionV relativeFrom="paragraph">
-                  <wp:posOffset>13035</wp:posOffset>
+                  <wp:posOffset>57785</wp:posOffset>
                 </wp:positionV>
-                <wp:extent cx="6628163" cy="1082842"/>
-                <wp:effectExtent l="0" t="0" r="1270" b="3175"/>
+                <wp:extent cx="6628163" cy="624840"/>
+                <wp:effectExtent l="0" t="0" r="1270" b="3810"/>
                 <wp:wrapNone/>
                 <wp:docPr id="12" name="Cuadro de texto 12"/>
                 <wp:cNvGraphicFramePr/>
@@ -1375,7 +1705,7 @@
                       <wps:spPr>
                         <a:xfrm>
                           <a:off x="0" y="0"/>
-                          <a:ext cx="6628163" cy="1082842"/>
+                          <a:ext cx="6628163" cy="624840"/>
                         </a:xfrm>
                         <a:prstGeom prst="rect">
                           <a:avLst/>
@@ -1394,7 +1724,7 @@
                               <w:pStyle w:val="Prrafodelista"/>
                               <w:numPr>
                                 <w:ilvl w:val="0"/>
-                                <w:numId w:val="6"/>
+                                <w:numId w:val="8"/>
                               </w:numPr>
                               <w:tabs>
                                 <w:tab w:val="left" w:pos="414"/>
@@ -1413,15 +1743,8 @@
                                 <w:bCs/>
                                 <w:sz w:val="24"/>
                               </w:rPr>
-                              <w:t>MOTIVACIÓN DEL EXAMEN DE DOSAJE ETILICO Y CRITERIOS CIENTIFICOS</w:t>
+                              <w:t>EXAMEN TOXICOLOGICO Y CRITERIOS CIENTIFICOS</w:t>
                             </w:r>
-                          </w:p>
-                          <w:p>
-                            <w:pPr>
-                              <w:rPr>
-                                <w:sz w:val="24"/>
-                              </w:rPr>
-                            </w:pPr>
                           </w:p>
                           <w:p>
                             <w:pPr>
@@ -1429,51 +1752,11 @@
                             </w:pPr>
                             <w:r>
                               <w:rPr>
-                                <w:sz w:val="24"/>
+                                <w:rFonts w:cs="Arial"/>
+                                <w:color w:val="000000" w:themeColor="text1"/>
+                                <w:lang w:val="es-PE"/>
                               </w:rPr>
-                              <w:t>Presunto delito de</w:t>
-                            </w:r>
-                            <w:r>
-                              <w:rPr>
-                                <w:sz w:val="24"/>
-                              </w:rPr>
-                              <w:t xml:space="preserve"> </w:t>
-                            </w:r>
-                            <w:sdt>
-                              <w:sdtPr>
-                                <w:rPr>
-                                  <w:sz w:val="24"/>
-                                </w:rPr>
-                                <w:id w:val="-1114822937"/>
-                                <w:lock w:val="sdtLocked"/>
-                                <w:placeholder>
-                                  <w:docPart w:val="8D7BB10A85A143A4ADF1C6817FAA9F47"/>
-                                </w:placeholder>
-                                <w:showingPlcHdr/>
-                                <w:text/>
-                              </w:sdtPr>
-                              <w:sdtContent>
-                                <w:r>
-                                  <w:rPr>
-                                    <w:rStyle w:val="Textodelmarcadordeposicin"/>
-                                    <w:rFonts w:eastAsiaTheme="minorHAnsi"/>
-                                    <w:highlight w:val="lightGray"/>
-                                  </w:rPr>
-                                  <w:t>Haga clic aquí para escribir texto.</w:t>
-                                </w:r>
-                              </w:sdtContent>
-                            </w:sdt>
-                            <w:r>
-                              <w:rPr>
-                                <w:sz w:val="24"/>
-                              </w:rPr>
-                              <w:t>. Se procedió a efectuar el examen de dosaje etílico, empleando la prueba cualitativa en aliento alcohólico y shefftel modificando para la prueba cuantitativa, con el siguiente resultado:</w:t>
-                            </w:r>
-                            <w:r>
-                              <w:rPr>
-                                <w:sz w:val="24"/>
-                              </w:rPr>
-                              <w:t xml:space="preserve"> </w:t>
+                              <w:t>Se procedió a efectuar el examen toxicológico empleando el método de cromatografía de capa fina obteniéndose como resultado:</w:t>
                             </w:r>
                           </w:p>
                         </w:txbxContent>
@@ -1502,7 +1785,7 @@
                 <v:stroke joinstyle="miter"/>
                 <v:path gradientshapeok="t" o:connecttype="rect"/>
               </v:shapetype>
-              <v:shape id="Cuadro de texto 12" o:spid="_x0000_s1026" type="#_x0000_t202" style="position:absolute;margin-left:-27.75pt;margin-top:1.05pt;width:521.9pt;height:85.25pt;z-index:251684864;visibility:visible;mso-wrap-style:square;mso-width-percent:0;mso-height-percent:0;mso-wrap-distance-left:9pt;mso-wrap-distance-top:0;mso-wrap-distance-right:9pt;mso-wrap-distance-bottom:0;mso-position-horizontal:absolute;mso-position-horizontal-relative:text;mso-position-vertical:absolute;mso-position-vertical-relative:text;mso-width-percent:0;mso-height-percent:0;mso-width-relative:margin;mso-height-relative:margin;v-text-anchor:top" o:gfxdata="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" fillcolor="white [3201]" stroked="f" strokeweight=".5pt">
+              <v:shape id="Cuadro de texto 12" o:spid="_x0000_s1026" type="#_x0000_t202" style="position:absolute;margin-left:-32.55pt;margin-top:4.55pt;width:521.9pt;height:49.2pt;z-index:251657728;visibility:visible;mso-wrap-style:square;mso-width-percent:0;mso-height-percent:0;mso-wrap-distance-left:9pt;mso-wrap-distance-top:0;mso-wrap-distance-right:9pt;mso-wrap-distance-bottom:0;mso-position-horizontal:absolute;mso-position-horizontal-relative:text;mso-position-vertical:absolute;mso-position-vertical-relative:text;mso-width-percent:0;mso-height-percent:0;mso-width-relative:margin;mso-height-relative:margin;v-text-anchor:top" o:gfxdata="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" fillcolor="white [3201]" stroked="f" strokeweight=".5pt">
                 <v:textbox>
                   <w:txbxContent>
                     <w:p>
@@ -1510,7 +1793,7 @@
                         <w:pStyle w:val="Prrafodelista"/>
                         <w:numPr>
                           <w:ilvl w:val="0"/>
-                          <w:numId w:val="6"/>
+                          <w:numId w:val="8"/>
                         </w:numPr>
                         <w:tabs>
                           <w:tab w:val="left" w:pos="414"/>
@@ -1529,15 +1812,8 @@
                           <w:bCs/>
                           <w:sz w:val="24"/>
                         </w:rPr>
-                        <w:t>MOTIVACIÓN DEL EXAMEN DE DOSAJE ETILICO Y CRITERIOS CIENTIFICOS</w:t>
+                        <w:t>EXAMEN TOXICOLOGICO Y CRITERIOS CIENTIFICOS</w:t>
                       </w:r>
-                    </w:p>
-                    <w:p>
-                      <w:pPr>
-                        <w:rPr>
-                          <w:sz w:val="24"/>
-                        </w:rPr>
-                      </w:pPr>
                     </w:p>
                     <w:p>
                       <w:pPr>
@@ -1545,51 +1821,11 @@
                       </w:pPr>
                       <w:r>
                         <w:rPr>
-                          <w:sz w:val="24"/>
+                          <w:rFonts w:cs="Arial"/>
+                          <w:color w:val="000000" w:themeColor="text1"/>
+                          <w:lang w:val="es-PE"/>
                         </w:rPr>
-                        <w:t>Presunto delito de</w:t>
-                      </w:r>
-                      <w:r>
-                        <w:rPr>
-                          <w:sz w:val="24"/>
-                        </w:rPr>
-                        <w:t xml:space="preserve"> </w:t>
-                      </w:r>
-                      <w:sdt>
-                        <w:sdtPr>
-                          <w:rPr>
-                            <w:sz w:val="24"/>
-                          </w:rPr>
-                          <w:id w:val="-1114822937"/>
-                          <w:lock w:val="sdtLocked"/>
-                          <w:placeholder>
-                            <w:docPart w:val="8D7BB10A85A143A4ADF1C6817FAA9F47"/>
-                          </w:placeholder>
-                          <w:showingPlcHdr/>
-                          <w:text/>
-                        </w:sdtPr>
-                        <w:sdtContent>
-                          <w:r>
-                            <w:rPr>
-                              <w:rStyle w:val="Textodelmarcadordeposicin"/>
-                              <w:rFonts w:eastAsiaTheme="minorHAnsi"/>
-                              <w:highlight w:val="lightGray"/>
-                            </w:rPr>
-                            <w:t>Haga clic aquí para escribir texto.</w:t>
-                          </w:r>
-                        </w:sdtContent>
-                      </w:sdt>
-                      <w:r>
-                        <w:rPr>
-                          <w:sz w:val="24"/>
-                        </w:rPr>
-                        <w:t>. Se procedió a efectuar el examen de dosaje etílico, empleando la prueba cualitativa en aliento alcohólico y shefftel modificando para la prueba cuantitativa, con el siguiente resultado:</w:t>
-                      </w:r>
-                      <w:r>
-                        <w:rPr>
-                          <w:sz w:val="24"/>
-                        </w:rPr>
-                        <w:t xml:space="preserve"> </w:t>
+                        <w:t>Se procedió a efectuar el examen toxicológico empleando el método de cromatografía de capa fina obteniéndose como resultado:</w:t>
                       </w:r>
                     </w:p>
                   </w:txbxContent>
@@ -1618,24 +1854,6 @@
         <w:spacing w:before="8"/>
       </w:pPr>
     </w:p>
-    <w:p>
-      <w:pPr>
-        <w:pStyle w:val="Textoindependiente"/>
-        <w:spacing w:before="8"/>
-      </w:pPr>
-    </w:p>
-    <w:p>
-      <w:pPr>
-        <w:pStyle w:val="Textoindependiente"/>
-        <w:spacing w:before="8"/>
-      </w:pPr>
-    </w:p>
-    <w:p>
-      <w:pPr>
-        <w:pStyle w:val="Textoindependiente"/>
-        <w:spacing w:before="8"/>
-      </w:pPr>
-    </w:p>
     <w:tbl>
       <w:tblPr>
         <w:tblStyle w:val="Tablaconcuadrcula"/>
@@ -1645,7 +1863,7 @@
       </w:tblPr>
       <w:tblGrid>
         <w:gridCol w:w="1943"/>
-        <w:gridCol w:w="2477"/>
+        <w:gridCol w:w="3443"/>
       </w:tblGrid>
       <w:tr>
         <w:trPr>
@@ -1664,8 +1882,6 @@
             </w:pPr>
             <w:r>
               <w:rPr>
-                <w:b/>
-                <w:bCs/>
                 <w:sz w:val="22"/>
                 <w:szCs w:val="22"/>
               </w:rPr>
@@ -1675,7 +1891,7 @@
         </w:tc>
         <w:tc>
           <w:tcPr>
-            <w:tcW w:w="2309" w:type="dxa"/>
+            <w:tcW w:w="3443" w:type="dxa"/>
             <w:vAlign w:val="center"/>
           </w:tcPr>
           <w:p>
@@ -1686,23 +1902,63 @@
             </w:pPr>
             <w:r>
               <w:rPr>
-                <w:b/>
-                <w:bCs/>
                 <w:sz w:val="22"/>
                 <w:szCs w:val="22"/>
               </w:rPr>
-              <w:t>M-1</w:t>
+              <w:t>RESULTADO DEL ANALISIS</w:t>
             </w:r>
           </w:p>
         </w:tc>
       </w:tr>
       <w:tr>
         <w:trPr>
-          <w:trHeight w:val="413"/>
+          <w:trHeight w:val="407"/>
         </w:trPr>
+        <w:sdt>
+          <w:sdtPr>
+            <w:rPr>
+              <w:sz w:val="22"/>
+              <w:szCs w:val="22"/>
+            </w:rPr>
+            <w:tag w:val="TABLA_SUSTANCIAS"/>
+            <w:id w:val="12117708"/>
+            <w:lock w:val="sdtLocked"/>
+            <w:placeholder>
+              <w:docPart w:val="AD8E8781CA634990BC1FDCCF2E7363E7"/>
+            </w:placeholder>
+            <w:showingPlcHdr/>
+            <w:text/>
+          </w:sdtPr>
+          <w:sdtContent>
+            <w:tc>
+              <w:tcPr>
+                <w:tcW w:w="1943" w:type="dxa"/>
+                <w:vAlign w:val="center"/>
+              </w:tcPr>
+              <w:p>
+                <w:pPr>
+                  <w:pStyle w:val="Textoindependiente"/>
+                  <w:spacing w:before="8"/>
+                  <w:jc w:val="center"/>
+                  <w:rPr>
+                    <w:sz w:val="22"/>
+                    <w:szCs w:val="22"/>
+                  </w:rPr>
+                </w:pPr>
+                <w:r>
+                  <w:rPr>
+                    <w:sz w:val="22"/>
+                    <w:szCs w:val="22"/>
+                  </w:rPr>
+                  <w:t>Sustancias</w:t>
+                </w:r>
+              </w:p>
+            </w:tc>
+          </w:sdtContent>
+        </w:sdt>
         <w:tc>
           <w:tcPr>
-            <w:tcW w:w="1943" w:type="dxa"/>
+            <w:tcW w:w="3443" w:type="dxa"/>
             <w:vAlign w:val="center"/>
           </w:tcPr>
           <w:p>
@@ -1710,98 +1966,11 @@
               <w:pStyle w:val="Textoindependiente"/>
               <w:spacing w:before="8"/>
               <w:jc w:val="center"/>
-            </w:pPr>
-            <w:r>
-              <w:rPr>
-                <w:b/>
-                <w:bCs/>
+              <w:rPr>
                 <w:sz w:val="22"/>
                 <w:szCs w:val="22"/>
               </w:rPr>
-              <w:t>Cualitativo</w:t>
-            </w:r>
-          </w:p>
-        </w:tc>
-        <w:tc>
-          <w:tcPr>
-            <w:tcW w:w="2309" w:type="dxa"/>
-            <w:vAlign w:val="center"/>
-          </w:tcPr>
-          <w:p>
-            <w:pPr>
-              <w:pStyle w:val="Textoindependiente"/>
-              <w:spacing w:before="8"/>
-              <w:jc w:val="center"/>
             </w:pPr>
-            <w:sdt>
-              <w:sdtPr>
-                <w:tag w:val="CUALITATIVO"/>
-                <w:id w:val="-1289201734"/>
-                <w:lock w:val="sdtLocked"/>
-                <w:placeholder>
-                  <w:docPart w:val="CDD6FA75BDFC476DBE098830951F09F0"/>
-                </w:placeholder>
-                <w:showingPlcHdr/>
-                <w:dropDownList>
-                  <w:listItem w:value="Elija un elemento."/>
-                  <w:listItem w:displayText="POSITIVO" w:value="POSITIVO"/>
-                  <w:listItem w:displayText="NEGATIVO" w:value="NEGATIVO"/>
-                </w:dropDownList>
-              </w:sdtPr>
-              <w:sdtContent>
-                <w:r>
-                  <w:rPr>
-                    <w:rStyle w:val="Textodelmarcadordeposicin"/>
-                    <w:rFonts w:eastAsiaTheme="minorHAnsi"/>
-                    <w:highlight w:val="lightGray"/>
-                  </w:rPr>
-                  <w:t>Elija un elemento.</w:t>
-                </w:r>
-              </w:sdtContent>
-            </w:sdt>
-          </w:p>
-        </w:tc>
-      </w:tr>
-      <w:tr>
-        <w:trPr>
-          <w:trHeight w:val="539"/>
-        </w:trPr>
-        <w:tc>
-          <w:tcPr>
-            <w:tcW w:w="1943" w:type="dxa"/>
-            <w:vAlign w:val="center"/>
-          </w:tcPr>
-          <w:p>
-            <w:pPr>
-              <w:pStyle w:val="Textoindependiente"/>
-              <w:spacing w:before="8"/>
-              <w:jc w:val="center"/>
-            </w:pPr>
-            <w:r>
-              <w:rPr>
-                <w:b/>
-                <w:bCs/>
-                <w:sz w:val="22"/>
-                <w:szCs w:val="22"/>
-              </w:rPr>
-              <w:t>Cuantitativo</w:t>
-            </w:r>
-          </w:p>
-        </w:tc>
-        <w:tc>
-          <w:tcPr>
-            <w:tcW w:w="2309" w:type="dxa"/>
-            <w:vAlign w:val="center"/>
-          </w:tcPr>
-          <w:p>
-            <w:pPr>
-              <w:pStyle w:val="Textoindependiente"/>
-              <w:spacing w:before="8"/>
-              <w:jc w:val="center"/>
-            </w:pPr>
-            <w:r>
-              <w:t>{{CUANTITATIVO}}</w:t>
-            </w:r>
           </w:p>
         </w:tc>
       </w:tr>
@@ -1905,6 +2074,9 @@
                                 </w:rPr>
                                 <w:id w:val="1276989336"/>
                                 <w:lock w:val="sdtLocked"/>
+                                <w:placeholder>
+                                  <w:docPart w:val="979C396E4B314A54AF2A84E1FFFB8E41"/>
+                                </w:placeholder>
                                 <w:showingPlcHdr/>
                                 <w:dataBinding w:prefixMappings="" w:xpath="/datos[1]/tipoMuestra[1]" w:storeItemID="{E163170D-14DD-43D0-813B-5CDDEAF845F4}"/>
                                 <w:dropDownList w:lastValue="">
@@ -1936,6 +2108,9 @@
                                 <w:tag w:val="CUALITATIVO"/>
                                 <w:id w:val="645553700"/>
                                 <w:lock w:val="sdtLocked"/>
+                                <w:placeholder>
+                                  <w:docPart w:val="632A39E716CD47EA8B52777231DFFD36"/>
+                                </w:placeholder>
                                 <w:showingPlcHdr/>
                                 <w:dropDownList>
                                   <w:listItem w:value="Elija un elemento."/>
@@ -1976,6 +2151,9 @@
                                 </w:rPr>
                                 <w:id w:val="-723143956"/>
                                 <w:lock w:val="sdtLocked"/>
+                                <w:placeholder>
+                                  <w:docPart w:val="414445ACDF004C3D975178220E21764B"/>
+                                </w:placeholder>
                                 <w:showingPlcHdr/>
                                 <w:text/>
                               </w:sdtPr>
@@ -2025,6 +2203,9 @@
                                 </w:rPr>
                                 <w:id w:val="-278337628"/>
                                 <w:lock w:val="sdtLocked"/>
+                                <w:placeholder>
+                                  <w:docPart w:val="274DBDB67137409EBDFF24F81B488F09"/>
+                                </w:placeholder>
                                 <w:showingPlcHdr/>
                                 <w:text/>
                               </w:sdtPr>
@@ -2158,6 +2339,9 @@
                           </w:rPr>
                           <w:id w:val="1276989336"/>
                           <w:lock w:val="sdtLocked"/>
+                          <w:placeholder>
+                            <w:docPart w:val="979C396E4B314A54AF2A84E1FFFB8E41"/>
+                          </w:placeholder>
                           <w:showingPlcHdr/>
                           <w:dataBinding w:prefixMappings="" w:xpath="/datos[1]/tipoMuestra[1]" w:storeItemID="{E163170D-14DD-43D0-813B-5CDDEAF845F4}"/>
                           <w:dropDownList w:lastValue="">
@@ -2189,6 +2373,9 @@
                           <w:tag w:val="CUALITATIVO"/>
                           <w:id w:val="645553700"/>
                           <w:lock w:val="sdtLocked"/>
+                          <w:placeholder>
+                            <w:docPart w:val="632A39E716CD47EA8B52777231DFFD36"/>
+                          </w:placeholder>
                           <w:showingPlcHdr/>
                           <w:dropDownList>
                             <w:listItem w:value="Elija un elemento."/>
@@ -2229,6 +2416,9 @@
                           </w:rPr>
                           <w:id w:val="-723143956"/>
                           <w:lock w:val="sdtLocked"/>
+                          <w:placeholder>
+                            <w:docPart w:val="414445ACDF004C3D975178220E21764B"/>
+                          </w:placeholder>
                           <w:showingPlcHdr/>
                           <w:text/>
                         </w:sdtPr>
@@ -2278,6 +2468,9 @@
                           </w:rPr>
                           <w:id w:val="-278337628"/>
                           <w:lock w:val="sdtLocked"/>
+                          <w:placeholder>
+                            <w:docPart w:val="274DBDB67137409EBDFF24F81B488F09"/>
+                          </w:placeholder>
                           <w:showingPlcHdr/>
                           <w:text/>
                         </w:sdtPr>
@@ -2414,16 +2607,16 @@
         <mc:AlternateContent>
           <mc:Choice Requires="wps">
             <w:drawing>
-              <wp:anchor distT="0" distB="0" distL="114300" distR="114300" simplePos="0" relativeHeight="251639808" behindDoc="0" locked="0" layoutInCell="1" allowOverlap="1" wp14:anchorId="4F04AE25" wp14:editId="12A05039">
+              <wp:anchor distT="0" distB="0" distL="114300" distR="114300" simplePos="0" relativeHeight="251639808" behindDoc="0" locked="0" layoutInCell="1" allowOverlap="1" wp14:anchorId="4F04AE25" wp14:editId="06BE841D">
                 <wp:simplePos x="0" y="0"/>
                 <wp:positionH relativeFrom="column">
-                  <wp:posOffset>-247650</wp:posOffset>
+                  <wp:posOffset>-245745</wp:posOffset>
                 </wp:positionH>
                 <wp:positionV relativeFrom="paragraph">
-                  <wp:posOffset>105644</wp:posOffset>
+                  <wp:posOffset>104140</wp:posOffset>
                 </wp:positionV>
-                <wp:extent cx="2507615" cy="1816735"/>
-                <wp:effectExtent l="0" t="0" r="6985" b="0"/>
+                <wp:extent cx="3512820" cy="1816735"/>
+                <wp:effectExtent l="0" t="0" r="0" b="0"/>
                 <wp:wrapNone/>
                 <wp:docPr id="11" name="Cuadro de texto 11"/>
                 <wp:cNvGraphicFramePr/>
@@ -2434,7 +2627,7 @@
                       <wps:spPr>
                         <a:xfrm>
                           <a:off x="0" y="0"/>
-                          <a:ext cx="2507615" cy="1816735"/>
+                          <a:ext cx="3512820" cy="1816735"/>
                         </a:xfrm>
                         <a:prstGeom prst="rect">
                           <a:avLst/>
@@ -2486,6 +2679,12 @@
                                 <w:sz w:val="24"/>
                               </w:rPr>
                             </w:pPr>
+                            <w:r>
+                              <w:rPr>
+                                <w:sz w:val="24"/>
+                              </w:rPr>
+                              <w:t xml:space="preserve">Formato de </w:t>
+                            </w:r>
                             <w:r>
                               <w:rPr>
                                 <w:sz w:val="24"/>
@@ -2621,7 +2820,7 @@
           </mc:Choice>
           <mc:Fallback>
             <w:pict>
-              <v:shape w14:anchorId="4F04AE25" id="Cuadro de texto 11" o:spid="_x0000_s1028" type="#_x0000_t202" style="position:absolute;left:0;text-align:left;margin-left:-19.5pt;margin-top:8.3pt;width:197.45pt;height:143.05pt;z-index:251639808;visibility:visible;mso-wrap-style:square;mso-width-percent:0;mso-height-percent:0;mso-wrap-distance-left:9pt;mso-wrap-distance-top:0;mso-wrap-distance-right:9pt;mso-wrap-distance-bottom:0;mso-position-horizontal:absolute;mso-position-horizontal-relative:text;mso-position-vertical:absolute;mso-position-vertical-relative:text;mso-width-percent:0;mso-height-percent:0;mso-width-relative:margin;mso-height-relative:margin;v-text-anchor:top" o:gfxdata="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" fillcolor="white [3201]" stroked="f" strokeweight=".5pt">
+              <v:shape w14:anchorId="4F04AE25" id="Cuadro de texto 11" o:spid="_x0000_s1028" type="#_x0000_t202" style="position:absolute;left:0;text-align:left;margin-left:-19.35pt;margin-top:8.2pt;width:276.6pt;height:143.05pt;z-index:251639808;visibility:visible;mso-wrap-style:square;mso-width-percent:0;mso-height-percent:0;mso-wrap-distance-left:9pt;mso-wrap-distance-top:0;mso-wrap-distance-right:9pt;mso-wrap-distance-bottom:0;mso-position-horizontal:absolute;mso-position-horizontal-relative:text;mso-position-vertical:absolute;mso-position-vertical-relative:text;mso-width-percent:0;mso-height-percent:0;mso-width-relative:margin;mso-height-relative:margin;v-text-anchor:top" o:gfxdata="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" fillcolor="white [3201]" stroked="f" strokeweight=".5pt">
                 <v:textbox>
                   <w:txbxContent>
                     <w:p>
@@ -2662,6 +2861,12 @@
                           <w:sz w:val="24"/>
                         </w:rPr>
                       </w:pPr>
+                      <w:r>
+                        <w:rPr>
+                          <w:sz w:val="24"/>
+                        </w:rPr>
+                        <w:t xml:space="preserve">Formato de </w:t>
+                      </w:r>
                       <w:r>
                         <w:rPr>
                           <w:sz w:val="24"/>
@@ -2840,6 +3045,9 @@
                               <w:tag w:val="FECHAACTUAL"/>
                               <w:id w:val="468098739"/>
                               <w:lock w:val="sdtLocked"/>
+                              <w:placeholder>
+                                <w:docPart w:val="BFBDA2E566B242699423420B81EAFB58"/>
+                              </w:placeholder>
                               <w:showingPlcHdr/>
                               <w:date>
                                 <w:dateFormat w:val="dddd, d 'de' MMMM 'de' yyyy"/>
@@ -2885,6 +3093,9 @@
                         <w:tag w:val="FECHAACTUAL"/>
                         <w:id w:val="468098739"/>
                         <w:lock w:val="sdtLocked"/>
+                        <w:placeholder>
+                          <w:docPart w:val="BFBDA2E566B242699423420B81EAFB58"/>
+                        </w:placeholder>
                         <w:showingPlcHdr/>
                         <w:date>
                           <w:dateFormat w:val="dddd, d 'de' MMMM 'de' yyyy"/>
@@ -2975,21 +3186,23 @@
       </w:pPr>
       <w:r>
         <w:rPr>
+          <w:rFonts w:cs="Arial"/>
           <w:noProof/>
+          <w:color w:val="000000" w:themeColor="text1"/>
         </w:rPr>
         <w:drawing>
-          <wp:anchor distT="0" distB="0" distL="114300" distR="114300" simplePos="0" relativeHeight="251630592" behindDoc="0" locked="0" layoutInCell="1" allowOverlap="1" wp14:anchorId="3BDA2827" wp14:editId="27CA7587">
+          <wp:anchor distT="0" distB="0" distL="114300" distR="114300" simplePos="0" relativeHeight="251660800" behindDoc="0" locked="0" layoutInCell="1" allowOverlap="1" wp14:anchorId="68507A06" wp14:editId="0181E47F">
             <wp:simplePos x="0" y="0"/>
             <wp:positionH relativeFrom="column">
-              <wp:posOffset>3497346</wp:posOffset>
+              <wp:posOffset>3756660</wp:posOffset>
             </wp:positionH>
             <wp:positionV relativeFrom="paragraph">
-              <wp:posOffset>145949</wp:posOffset>
+              <wp:posOffset>243840</wp:posOffset>
             </wp:positionV>
-            <wp:extent cx="2514600" cy="803275"/>
-            <wp:effectExtent l="0" t="0" r="0" b="0"/>
-            <wp:wrapNone/>
-            <wp:docPr id="8" name="Imagen 8"/>
+            <wp:extent cx="2094865" cy="974090"/>
+            <wp:effectExtent l="0" t="0" r="635" b="0"/>
+            <wp:wrapTopAndBottom/>
+            <wp:docPr id="345549283" name="Imagen 1"/>
             <wp:cNvGraphicFramePr>
               <a:graphicFrameLocks xmlns:a="http://schemas.openxmlformats.org/drawingml/2006/main" noChangeAspect="1"/>
             </wp:cNvGraphicFramePr>
@@ -2997,10 +3210,8 @@
               <a:graphicData uri="http://schemas.openxmlformats.org/drawingml/2006/picture">
                 <pic:pic xmlns:pic="http://schemas.openxmlformats.org/drawingml/2006/picture">
                   <pic:nvPicPr>
-                    <pic:cNvPr id="0" name="Picture 3"/>
-                    <pic:cNvPicPr>
-                      <a:picLocks noChangeAspect="1" noChangeArrowheads="1"/>
-                    </pic:cNvPicPr>
+                    <pic:cNvPr id="345549283" name=""/>
+                    <pic:cNvPicPr/>
                   </pic:nvPicPr>
                   <pic:blipFill>
                     <a:blip r:embed="rId9">
@@ -3010,23 +3221,18 @@
                         </a:ext>
                       </a:extLst>
                     </a:blip>
-                    <a:srcRect/>
                     <a:stretch>
                       <a:fillRect/>
                     </a:stretch>
                   </pic:blipFill>
-                  <pic:spPr bwMode="auto">
+                  <pic:spPr>
                     <a:xfrm>
                       <a:off x="0" y="0"/>
-                      <a:ext cx="2514600" cy="803275"/>
+                      <a:ext cx="2094865" cy="974090"/>
                     </a:xfrm>
                     <a:prstGeom prst="rect">
                       <a:avLst/>
                     </a:prstGeom>
-                    <a:noFill/>
-                    <a:ln>
-                      <a:noFill/>
-                    </a:ln>
                   </pic:spPr>
                 </pic:pic>
               </a:graphicData>
@@ -3039,183 +3245,6 @@
             </wp14:sizeRelV>
           </wp:anchor>
         </w:drawing>
-      </w:r>
-    </w:p>
-    <w:p>
-      <w:pPr>
-        <w:spacing w:line="333" w:lineRule="auto"/>
-        <w:ind w:left="1579" w:right="1581"/>
-        <w:jc w:val="center"/>
-        <w:rPr>
-          <w:spacing w:val="-2"/>
-          <w:w w:val="105"/>
-          <w:sz w:val="16"/>
-        </w:rPr>
-      </w:pPr>
-    </w:p>
-    <w:p>
-      <w:pPr>
-        <w:spacing w:line="333" w:lineRule="auto"/>
-        <w:ind w:left="1579" w:right="1581"/>
-        <w:jc w:val="center"/>
-        <w:rPr>
-          <w:spacing w:val="-2"/>
-          <w:w w:val="105"/>
-          <w:sz w:val="16"/>
-        </w:rPr>
-      </w:pPr>
-    </w:p>
-    <w:p>
-      <w:pPr>
-        <w:spacing w:line="333" w:lineRule="auto"/>
-        <w:ind w:left="1579" w:right="1581"/>
-        <w:jc w:val="center"/>
-        <w:rPr>
-          <w:spacing w:val="-2"/>
-          <w:w w:val="105"/>
-          <w:sz w:val="16"/>
-        </w:rPr>
-      </w:pPr>
-    </w:p>
-    <w:p>
-      <w:pPr>
-        <w:spacing w:line="333" w:lineRule="auto"/>
-        <w:ind w:left="1579" w:right="1581"/>
-        <w:jc w:val="center"/>
-        <w:rPr>
-          <w:spacing w:val="-2"/>
-          <w:w w:val="105"/>
-          <w:sz w:val="16"/>
-        </w:rPr>
-      </w:pPr>
-    </w:p>
-    <w:p>
-      <w:pPr>
-        <w:spacing w:line="333" w:lineRule="auto"/>
-        <w:ind w:left="1579" w:right="1581"/>
-        <w:jc w:val="center"/>
-        <w:rPr>
-          <w:spacing w:val="-2"/>
-          <w:w w:val="105"/>
-          <w:sz w:val="16"/>
-        </w:rPr>
-      </w:pPr>
-    </w:p>
-    <w:p>
-      <w:pPr>
-        <w:spacing w:line="333" w:lineRule="auto"/>
-        <w:ind w:left="1579" w:right="1581"/>
-        <w:jc w:val="center"/>
-        <w:rPr>
-          <w:spacing w:val="-2"/>
-          <w:w w:val="105"/>
-          <w:sz w:val="16"/>
-        </w:rPr>
-      </w:pPr>
-      <w:r>
-        <w:rPr>
-          <w:noProof/>
-          <w:spacing w:val="-2"/>
-          <w:sz w:val="16"/>
-        </w:rPr>
-        <mc:AlternateContent>
-          <mc:Choice Requires="wps">
-            <w:drawing>
-              <wp:anchor distT="0" distB="0" distL="114300" distR="114300" simplePos="0" relativeHeight="251642880" behindDoc="0" locked="0" layoutInCell="1" allowOverlap="1" wp14:anchorId="0FBC35DB" wp14:editId="34C158C8">
-                <wp:simplePos x="0" y="0"/>
-                <wp:positionH relativeFrom="column">
-                  <wp:posOffset>17513</wp:posOffset>
-                </wp:positionH>
-                <wp:positionV relativeFrom="paragraph">
-                  <wp:posOffset>74830</wp:posOffset>
-                </wp:positionV>
-                <wp:extent cx="6097097" cy="249382"/>
-                <wp:effectExtent l="0" t="0" r="0" b="0"/>
-                <wp:wrapNone/>
-                <wp:docPr id="14" name="Cuadro de texto 14"/>
-                <wp:cNvGraphicFramePr/>
-                <a:graphic xmlns:a="http://schemas.openxmlformats.org/drawingml/2006/main">
-                  <a:graphicData uri="http://schemas.microsoft.com/office/word/2010/wordprocessingShape">
-                    <wps:wsp>
-                      <wps:cNvSpPr txBox="1"/>
-                      <wps:spPr>
-                        <a:xfrm>
-                          <a:off x="0" y="0"/>
-                          <a:ext cx="6097097" cy="249382"/>
-                        </a:xfrm>
-                        <a:prstGeom prst="rect">
-                          <a:avLst/>
-                        </a:prstGeom>
-                        <a:solidFill>
-                          <a:schemeClr val="lt1"/>
-                        </a:solidFill>
-                        <a:ln w="6350">
-                          <a:noFill/>
-                        </a:ln>
-                      </wps:spPr>
-                      <wps:txbx>
-                        <w:txbxContent>
-                          <w:p>
-                            <w:pPr>
-                              <w:jc w:val="center"/>
-                              <w:rPr>
-                                <w:sz w:val="18"/>
-                                <w:szCs w:val="18"/>
-                                <w:lang w:val="es-PE"/>
-                              </w:rPr>
-                            </w:pPr>
-                            <w:r>
-                              <w:rPr>
-                                <w:sz w:val="18"/>
-                                <w:szCs w:val="18"/>
-                                <w:lang w:val="es-PE"/>
-                              </w:rPr>
-                              <w:t>Documento Policial emitido acorde a la Resolución Directoral N°247-2013-DIRGEN-EMG.</w:t>
-                            </w:r>
-                          </w:p>
-                        </w:txbxContent>
-                      </wps:txbx>
-                      <wps:bodyPr rot="0" spcFirstLastPara="0" vertOverflow="overflow" horzOverflow="overflow" vert="horz" wrap="square" lIns="91440" tIns="45720" rIns="91440" bIns="45720" numCol="1" spcCol="0" rtlCol="0" fromWordArt="0" anchor="t" anchorCtr="0" forceAA="0" compatLnSpc="1">
-                        <a:prstTxWarp prst="textNoShape">
-                          <a:avLst/>
-                        </a:prstTxWarp>
-                        <a:noAutofit/>
-                      </wps:bodyPr>
-                    </wps:wsp>
-                  </a:graphicData>
-                </a:graphic>
-              </wp:anchor>
-            </w:drawing>
-          </mc:Choice>
-          <mc:Fallback>
-            <w:pict>
-              <v:shape w14:anchorId="0FBC35DB" id="Cuadro de texto 14" o:spid="_x0000_s1030" type="#_x0000_t202" style="position:absolute;left:0;text-align:left;margin-left:1.4pt;margin-top:5.9pt;width:480.1pt;height:19.65pt;z-index:251642880;visibility:visible;mso-wrap-style:square;mso-wrap-distance-left:9pt;mso-wrap-distance-top:0;mso-wrap-distance-right:9pt;mso-wrap-distance-bottom:0;mso-position-horizontal:absolute;mso-position-horizontal-relative:text;mso-position-vertical:absolute;mso-position-vertical-relative:text;v-text-anchor:top" o:gfxdata="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" fillcolor="white [3201]" stroked="f" strokeweight=".5pt">
-                <v:textbox>
-                  <w:txbxContent>
-                    <w:p>
-                      <w:pPr>
-                        <w:jc w:val="center"/>
-                        <w:rPr>
-                          <w:sz w:val="18"/>
-                          <w:szCs w:val="18"/>
-                          <w:lang w:val="es-PE"/>
-                        </w:rPr>
-                      </w:pPr>
-                      <w:r>
-                        <w:rPr>
-                          <w:sz w:val="18"/>
-                          <w:szCs w:val="18"/>
-                          <w:lang w:val="es-PE"/>
-                        </w:rPr>
-                        <w:t>Documento Policial emitido acorde a la Resolución Directoral N°247-2013-DIRGEN-EMG.</w:t>
-                      </w:r>
-                    </w:p>
-                  </w:txbxContent>
-                </v:textbox>
-              </v:shape>
-            </w:pict>
-          </mc:Fallback>
-        </mc:AlternateContent>
       </w:r>
     </w:p>
     <w:sectPr>
@@ -3258,6 +3287,118 @@
         <w:sz w:val="20"/>
       </w:rPr>
     </w:pPr>
+    <w:r>
+      <w:rPr>
+        <w:noProof/>
+        <w:spacing w:val="-2"/>
+        <w:sz w:val="16"/>
+      </w:rPr>
+      <mc:AlternateContent>
+        <mc:Choice Requires="wps">
+          <w:drawing>
+            <wp:anchor distT="0" distB="0" distL="114300" distR="114300" simplePos="0" relativeHeight="251659264" behindDoc="0" locked="0" layoutInCell="1" allowOverlap="1" wp14:anchorId="117485EC" wp14:editId="282814AF">
+              <wp:simplePos x="0" y="0"/>
+              <wp:positionH relativeFrom="column">
+                <wp:posOffset>-3175</wp:posOffset>
+              </wp:positionH>
+              <wp:positionV relativeFrom="paragraph">
+                <wp:posOffset>-146588</wp:posOffset>
+              </wp:positionV>
+              <wp:extent cx="6096635" cy="263471"/>
+              <wp:effectExtent l="0" t="0" r="0" b="3810"/>
+              <wp:wrapNone/>
+              <wp:docPr id="14" name="Cuadro de texto 14"/>
+              <wp:cNvGraphicFramePr/>
+              <a:graphic xmlns:a="http://schemas.openxmlformats.org/drawingml/2006/main">
+                <a:graphicData uri="http://schemas.microsoft.com/office/word/2010/wordprocessingShape">
+                  <wps:wsp>
+                    <wps:cNvSpPr txBox="1"/>
+                    <wps:spPr>
+                      <a:xfrm>
+                        <a:off x="0" y="0"/>
+                        <a:ext cx="6096635" cy="263471"/>
+                      </a:xfrm>
+                      <a:prstGeom prst="rect">
+                        <a:avLst/>
+                      </a:prstGeom>
+                      <a:solidFill>
+                        <a:schemeClr val="lt1"/>
+                      </a:solidFill>
+                      <a:ln w="6350">
+                        <a:noFill/>
+                      </a:ln>
+                    </wps:spPr>
+                    <wps:txbx>
+                      <w:txbxContent>
+                        <w:p>
+                          <w:pPr>
+                            <w:jc w:val="center"/>
+                            <w:rPr>
+                              <w:sz w:val="18"/>
+                              <w:szCs w:val="18"/>
+                              <w:lang w:val="es-PE"/>
+                            </w:rPr>
+                          </w:pPr>
+                          <w:r>
+                            <w:rPr>
+                              <w:sz w:val="18"/>
+                              <w:szCs w:val="18"/>
+                              <w:lang w:val="es-PE"/>
+                            </w:rPr>
+                            <w:t>Documento Policial emitido acorde a la Resolución Directoral N°247-2013-DIRGEN-EMG.</w:t>
+                          </w:r>
+                        </w:p>
+                      </w:txbxContent>
+                    </wps:txbx>
+                    <wps:bodyPr rot="0" spcFirstLastPara="0" vertOverflow="overflow" horzOverflow="overflow" vert="horz" wrap="square" lIns="91440" tIns="45720" rIns="91440" bIns="45720" numCol="1" spcCol="0" rtlCol="0" fromWordArt="0" anchor="t" anchorCtr="0" forceAA="0" compatLnSpc="1">
+                      <a:prstTxWarp prst="textNoShape">
+                        <a:avLst/>
+                      </a:prstTxWarp>
+                      <a:noAutofit/>
+                    </wps:bodyPr>
+                  </wps:wsp>
+                </a:graphicData>
+              </a:graphic>
+              <wp14:sizeRelV relativeFrom="margin">
+                <wp14:pctHeight>0</wp14:pctHeight>
+              </wp14:sizeRelV>
+            </wp:anchor>
+          </w:drawing>
+        </mc:Choice>
+        <mc:Fallback>
+          <w:pict>
+            <v:shapetype w14:anchorId="117485EC" id="_x0000_t202" coordsize="21600,21600" o:spt="202" path="m,l,21600r21600,l21600,xe">
+              <v:stroke joinstyle="miter"/>
+              <v:path gradientshapeok="t" o:connecttype="rect"/>
+            </v:shapetype>
+            <v:shape id="Cuadro de texto 14" o:spid="_x0000_s1030" type="#_x0000_t202" style="position:absolute;margin-left:-.25pt;margin-top:-11.55pt;width:480.05pt;height:20.75pt;z-index:251659264;visibility:visible;mso-wrap-style:square;mso-height-percent:0;mso-wrap-distance-left:9pt;mso-wrap-distance-top:0;mso-wrap-distance-right:9pt;mso-wrap-distance-bottom:0;mso-position-horizontal:absolute;mso-position-horizontal-relative:text;mso-position-vertical:absolute;mso-position-vertical-relative:text;mso-height-percent:0;mso-height-relative:margin;v-text-anchor:top" o:gfxdata="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" fillcolor="white [3201]" stroked="f" strokeweight=".5pt">
+              <v:textbox>
+                <w:txbxContent>
+                  <w:p>
+                    <w:pPr>
+                      <w:jc w:val="center"/>
+                      <w:rPr>
+                        <w:sz w:val="18"/>
+                        <w:szCs w:val="18"/>
+                        <w:lang w:val="es-PE"/>
+                      </w:rPr>
+                    </w:pPr>
+                    <w:r>
+                      <w:rPr>
+                        <w:sz w:val="18"/>
+                        <w:szCs w:val="18"/>
+                        <w:lang w:val="es-PE"/>
+                      </w:rPr>
+                      <w:t>Documento Policial emitido acorde a la Resolución Directoral N°247-2013-DIRGEN-EMG.</w:t>
+                    </w:r>
+                  </w:p>
+                </w:txbxContent>
+              </v:textbox>
+            </v:shape>
+          </w:pict>
+        </mc:Fallback>
+      </mc:AlternateContent>
+    </w:r>
   </w:p>
 </w:ftr>
 </file>
@@ -3719,6 +3860,95 @@
     </w:lvl>
   </w:abstractNum>
   <w:abstractNum w:abstractNumId="4" w15:restartNumberingAfterBreak="0">
+    <w:nsid w:val="6C8336A3"/>
+    <w:multiLevelType w:val="hybridMultilevel"/>
+    <w:tmpl w:val="B8949BE8"/>
+    <w:lvl w:ilvl="0" w:tplc="280A0019">
+      <w:start w:val="10"/>
+      <w:numFmt w:val="lowerLetter"/>
+      <w:lvlText w:val="%1."/>
+      <w:lvlJc w:val="left"/>
+      <w:pPr>
+        <w:ind w:left="720" w:hanging="360"/>
+      </w:pPr>
+      <w:rPr>
+        <w:rFonts w:hint="default"/>
+      </w:rPr>
+    </w:lvl>
+    <w:lvl w:ilvl="1" w:tplc="280A0019" w:tentative="1">
+      <w:start w:val="1"/>
+      <w:numFmt w:val="lowerLetter"/>
+      <w:lvlText w:val="%2."/>
+      <w:lvlJc w:val="left"/>
+      <w:pPr>
+        <w:ind w:left="1440" w:hanging="360"/>
+      </w:pPr>
+    </w:lvl>
+    <w:lvl w:ilvl="2" w:tplc="280A001B" w:tentative="1">
+      <w:start w:val="1"/>
+      <w:numFmt w:val="lowerRoman"/>
+      <w:lvlText w:val="%3."/>
+      <w:lvlJc w:val="right"/>
+      <w:pPr>
+        <w:ind w:left="2160" w:hanging="180"/>
+      </w:pPr>
+    </w:lvl>
+    <w:lvl w:ilvl="3" w:tplc="280A000F" w:tentative="1">
+      <w:start w:val="1"/>
+      <w:numFmt w:val="decimal"/>
+      <w:lvlText w:val="%4."/>
+      <w:lvlJc w:val="left"/>
+      <w:pPr>
+        <w:ind w:left="2880" w:hanging="360"/>
+      </w:pPr>
+    </w:lvl>
+    <w:lvl w:ilvl="4" w:tplc="280A0019" w:tentative="1">
+      <w:start w:val="1"/>
+      <w:numFmt w:val="lowerLetter"/>
+      <w:lvlText w:val="%5."/>
+      <w:lvlJc w:val="left"/>
+      <w:pPr>
+        <w:ind w:left="3600" w:hanging="360"/>
+      </w:pPr>
+    </w:lvl>
+    <w:lvl w:ilvl="5" w:tplc="280A001B" w:tentative="1">
+      <w:start w:val="1"/>
+      <w:numFmt w:val="lowerRoman"/>
+      <w:lvlText w:val="%6."/>
+      <w:lvlJc w:val="right"/>
+      <w:pPr>
+        <w:ind w:left="4320" w:hanging="180"/>
+      </w:pPr>
+    </w:lvl>
+    <w:lvl w:ilvl="6" w:tplc="280A000F" w:tentative="1">
+      <w:start w:val="1"/>
+      <w:numFmt w:val="decimal"/>
+      <w:lvlText w:val="%7."/>
+      <w:lvlJc w:val="left"/>
+      <w:pPr>
+        <w:ind w:left="5040" w:hanging="360"/>
+      </w:pPr>
+    </w:lvl>
+    <w:lvl w:ilvl="7" w:tplc="280A0019" w:tentative="1">
+      <w:start w:val="1"/>
+      <w:numFmt w:val="lowerLetter"/>
+      <w:lvlText w:val="%8."/>
+      <w:lvlJc w:val="left"/>
+      <w:pPr>
+        <w:ind w:left="5760" w:hanging="360"/>
+      </w:pPr>
+    </w:lvl>
+    <w:lvl w:ilvl="8" w:tplc="280A001B" w:tentative="1">
+      <w:start w:val="1"/>
+      <w:numFmt w:val="lowerRoman"/>
+      <w:lvlText w:val="%9."/>
+      <w:lvlJc w:val="right"/>
+      <w:pPr>
+        <w:ind w:left="6480" w:hanging="180"/>
+      </w:pPr>
+    </w:lvl>
+  </w:abstractNum>
+  <w:abstractNum w:abstractNumId="5" w15:restartNumberingAfterBreak="0">
     <w:nsid w:val="778048B7"/>
     <w:multiLevelType w:val="hybridMultilevel"/>
     <w:tmpl w:val="084CCA02"/>
@@ -3811,7 +4041,7 @@
       </w:pPr>
     </w:lvl>
   </w:abstractNum>
-  <w:abstractNum w:abstractNumId="5" w15:restartNumberingAfterBreak="0">
+  <w:abstractNum w:abstractNumId="6" w15:restartNumberingAfterBreak="0">
     <w:nsid w:val="78FC3FBC"/>
     <w:multiLevelType w:val="hybridMultilevel"/>
     <w:tmpl w:val="33BC2A48"/>
@@ -3900,23 +4130,118 @@
       </w:pPr>
     </w:lvl>
   </w:abstractNum>
+  <w:abstractNum w:abstractNumId="7" w15:restartNumberingAfterBreak="0">
+    <w:nsid w:val="7E57347B"/>
+    <w:multiLevelType w:val="hybridMultilevel"/>
+    <w:tmpl w:val="831A1232"/>
+    <w:lvl w:ilvl="0" w:tplc="280A0015">
+      <w:start w:val="10"/>
+      <w:numFmt w:val="upperLetter"/>
+      <w:lvlText w:val="%1."/>
+      <w:lvlJc w:val="left"/>
+      <w:pPr>
+        <w:ind w:left="720" w:hanging="360"/>
+      </w:pPr>
+      <w:rPr>
+        <w:rFonts w:hint="default"/>
+      </w:rPr>
+    </w:lvl>
+    <w:lvl w:ilvl="1" w:tplc="280A0019" w:tentative="1">
+      <w:start w:val="1"/>
+      <w:numFmt w:val="lowerLetter"/>
+      <w:lvlText w:val="%2."/>
+      <w:lvlJc w:val="left"/>
+      <w:pPr>
+        <w:ind w:left="1440" w:hanging="360"/>
+      </w:pPr>
+    </w:lvl>
+    <w:lvl w:ilvl="2" w:tplc="280A001B" w:tentative="1">
+      <w:start w:val="1"/>
+      <w:numFmt w:val="lowerRoman"/>
+      <w:lvlText w:val="%3."/>
+      <w:lvlJc w:val="right"/>
+      <w:pPr>
+        <w:ind w:left="2160" w:hanging="180"/>
+      </w:pPr>
+    </w:lvl>
+    <w:lvl w:ilvl="3" w:tplc="280A000F" w:tentative="1">
+      <w:start w:val="1"/>
+      <w:numFmt w:val="decimal"/>
+      <w:lvlText w:val="%4."/>
+      <w:lvlJc w:val="left"/>
+      <w:pPr>
+        <w:ind w:left="2880" w:hanging="360"/>
+      </w:pPr>
+    </w:lvl>
+    <w:lvl w:ilvl="4" w:tplc="280A0019" w:tentative="1">
+      <w:start w:val="1"/>
+      <w:numFmt w:val="lowerLetter"/>
+      <w:lvlText w:val="%5."/>
+      <w:lvlJc w:val="left"/>
+      <w:pPr>
+        <w:ind w:left="3600" w:hanging="360"/>
+      </w:pPr>
+    </w:lvl>
+    <w:lvl w:ilvl="5" w:tplc="280A001B" w:tentative="1">
+      <w:start w:val="1"/>
+      <w:numFmt w:val="lowerRoman"/>
+      <w:lvlText w:val="%6."/>
+      <w:lvlJc w:val="right"/>
+      <w:pPr>
+        <w:ind w:left="4320" w:hanging="180"/>
+      </w:pPr>
+    </w:lvl>
+    <w:lvl w:ilvl="6" w:tplc="280A000F" w:tentative="1">
+      <w:start w:val="1"/>
+      <w:numFmt w:val="decimal"/>
+      <w:lvlText w:val="%7."/>
+      <w:lvlJc w:val="left"/>
+      <w:pPr>
+        <w:ind w:left="5040" w:hanging="360"/>
+      </w:pPr>
+    </w:lvl>
+    <w:lvl w:ilvl="7" w:tplc="280A0019" w:tentative="1">
+      <w:start w:val="1"/>
+      <w:numFmt w:val="lowerLetter"/>
+      <w:lvlText w:val="%8."/>
+      <w:lvlJc w:val="left"/>
+      <w:pPr>
+        <w:ind w:left="5760" w:hanging="360"/>
+      </w:pPr>
+    </w:lvl>
+    <w:lvl w:ilvl="8" w:tplc="280A001B" w:tentative="1">
+      <w:start w:val="1"/>
+      <w:numFmt w:val="lowerRoman"/>
+      <w:lvlText w:val="%9."/>
+      <w:lvlJc w:val="right"/>
+      <w:pPr>
+        <w:ind w:left="6480" w:hanging="180"/>
+      </w:pPr>
+    </w:lvl>
+  </w:abstractNum>
   <w:num w:numId="1" w16cid:durableId="302270483">
     <w:abstractNumId w:val="1"/>
   </w:num>
   <w:num w:numId="2" w16cid:durableId="522674721">
-    <w:abstractNumId w:val="4"/>
+    <w:abstractNumId w:val="5"/>
   </w:num>
   <w:num w:numId="3" w16cid:durableId="1683504502">
     <w:abstractNumId w:val="0"/>
   </w:num>
   <w:num w:numId="4" w16cid:durableId="1797479543">
-    <w:abstractNumId w:val="5"/>
+    <w:abstractNumId w:val="6"/>
   </w:num>
   <w:num w:numId="5" w16cid:durableId="1396777796">
     <w:abstractNumId w:val="2"/>
   </w:num>
   <w:num w:numId="6" w16cid:durableId="1944801843">
     <w:abstractNumId w:val="3"/>
+  </w:num>
+  <w:num w:numId="7" w16cid:durableId="512189462">
+    <w:abstractNumId w:val="4"/>
+  </w:num>
+  <w:num w:numId="8" w16cid:durableId="1692756937">
+    <w:abstractNumId w:val="7"/>
   </w:num>
 </w:numbering>
 </file>
@@ -4514,7 +4839,7 @@
   <w:docParts>
     <w:docPart>
       <w:docPartPr>
-        <w:name w:val="5B20193456C142AC8B459CC47B57C279"/>
+        <w:name w:val="BD198714F5954E978C2531EDFA39AE38"/>
         <w:category>
           <w:name w:val="General"/>
           <w:gallery w:val="placeholder"/>
@@ -4525,12 +4850,104 @@
         <w:behaviors>
           <w:behavior w:val="content"/>
         </w:behaviors>
-        <w:guid w:val="{FD14728B-B3EC-42D5-AA25-E32A152A34C1}"/>
+        <w:guid w:val="{27C7B451-1F4C-4AC9-9952-1111136E596A}"/>
       </w:docPartPr>
       <w:docPartBody>
         <w:p>
           <w:pPr>
-            <w:pStyle w:val="5B20193456C142AC8B459CC47B57C2794"/>
+            <w:pStyle w:val="BD198714F5954E978C2531EDFA39AE38"/>
+          </w:pPr>
+          <w:r>
+            <w:rPr>
+              <w:rStyle w:val="Textodelmarcadordeposicin"/>
+              <w:rFonts w:eastAsiaTheme="minorHAnsi"/>
+              <w:highlight w:val="lightGray"/>
+            </w:rPr>
+            <w:t>Ingrese número</w:t>
+          </w:r>
+        </w:p>
+      </w:docPartBody>
+    </w:docPart>
+    <w:docPart>
+      <w:docPartPr>
+        <w:name w:val="AD8E8781CA634990BC1FDCCF2E7363E7"/>
+        <w:category>
+          <w:name w:val="General"/>
+          <w:gallery w:val="placeholder"/>
+        </w:category>
+        <w:types>
+          <w:type w:val="bbPlcHdr"/>
+        </w:types>
+        <w:behaviors>
+          <w:behavior w:val="content"/>
+        </w:behaviors>
+        <w:guid w:val="{323E413B-9A1F-41B0-AE76-A5F0E8C2209B}"/>
+      </w:docPartPr>
+      <w:docPartBody>
+        <w:p>
+          <w:pPr>
+            <w:pStyle w:val="AD8E8781CA634990BC1FDCCF2E7363E71"/>
+          </w:pPr>
+          <w:r>
+            <w:rPr>
+              <w:sz w:val="22"/>
+              <w:szCs w:val="22"/>
+            </w:rPr>
+            <w:t>Sustancias</w:t>
+          </w:r>
+        </w:p>
+      </w:docPartBody>
+    </w:docPart>
+    <w:docPart>
+      <w:docPartPr>
+        <w:name w:val="1532518A1E8F4026A70C997D5DA71C55"/>
+        <w:category>
+          <w:name w:val="General"/>
+          <w:gallery w:val="placeholder"/>
+        </w:category>
+        <w:types>
+          <w:type w:val="bbPlcHdr"/>
+        </w:types>
+        <w:behaviors>
+          <w:behavior w:val="content"/>
+        </w:behaviors>
+        <w:guid w:val="{5B46AB4E-1C1E-4F8D-B2F6-D756E0DC23B2}"/>
+      </w:docPartPr>
+      <w:docPartBody>
+        <w:p>
+          <w:pPr>
+            <w:pStyle w:val="1532518A1E8F4026A70C997D5DA71C551"/>
+          </w:pPr>
+          <w:r>
+            <w:rPr>
+              <w:rStyle w:val="Textodelmarcadordeposicin"/>
+              <w:rFonts w:eastAsiaTheme="minorHAnsi"/>
+              <w:highlight w:val="lightGray"/>
+            </w:rPr>
+            <w:t>Haga clic o pulse aquí para escribir texto.</w:t>
+          </w:r>
+        </w:p>
+      </w:docPartBody>
+    </w:docPart>
+    <w:docPart>
+      <w:docPartPr>
+        <w:name w:val="501CEA77DC874396916412DA296B4D91"/>
+        <w:category>
+          <w:name w:val="General"/>
+          <w:gallery w:val="placeholder"/>
+        </w:category>
+        <w:types>
+          <w:type w:val="bbPlcHdr"/>
+        </w:types>
+        <w:behaviors>
+          <w:behavior w:val="content"/>
+        </w:behaviors>
+        <w:guid w:val="{C49E4074-ABF4-4DC8-A802-6F0A9CEE5DA0}"/>
+      </w:docPartPr>
+      <w:docPartBody>
+        <w:p>
+          <w:pPr>
+            <w:pStyle w:val="501CEA77DC874396916412DA296B4D911"/>
           </w:pPr>
           <w:r>
             <w:rPr>
@@ -4552,7 +4969,7 @@
     </w:docPart>
     <w:docPart>
       <w:docPartPr>
-        <w:name w:val="E0391F4ECBC34C9FA99E97E1AD796A06"/>
+        <w:name w:val="82038AD962894C1D8D5B972D4C87419B"/>
         <w:category>
           <w:name w:val="General"/>
           <w:gallery w:val="placeholder"/>
@@ -4563,12 +4980,12 @@
         <w:behaviors>
           <w:behavior w:val="content"/>
         </w:behaviors>
-        <w:guid w:val="{6357A515-E6FE-47F0-A670-71050CFF45E9}"/>
+        <w:guid w:val="{F7BEE3BB-4E1B-4B9E-A9BB-26593CBDC094}"/>
       </w:docPartPr>
       <w:docPartBody>
         <w:p>
           <w:pPr>
-            <w:pStyle w:val="E0391F4ECBC34C9FA99E97E1AD796A064"/>
+            <w:pStyle w:val="82038AD962894C1D8D5B972D4C87419B1"/>
           </w:pPr>
           <w:r>
             <w:rPr>
@@ -4576,14 +4993,14 @@
               <w:rFonts w:eastAsiaTheme="minorHAnsi"/>
               <w:highlight w:val="lightGray"/>
             </w:rPr>
-            <w:t>Hora inc.</w:t>
+            <w:t>Elija un elemento.</w:t>
           </w:r>
         </w:p>
       </w:docPartBody>
     </w:docPart>
     <w:docPart>
       <w:docPartPr>
-        <w:name w:val="F1D30D9C290A4E58BD8D23ADDB600AA1"/>
+        <w:name w:val="4F0F2EBF57534BA8B2262886B7C2D8FB"/>
         <w:category>
           <w:name w:val="General"/>
           <w:gallery w:val="placeholder"/>
@@ -4594,136 +5011,12 @@
         <w:behaviors>
           <w:behavior w:val="content"/>
         </w:behaviors>
-        <w:guid w:val="{F9FB287E-96DC-4296-BE32-B73A9D8CB7EA}"/>
+        <w:guid w:val="{F8D327B2-D6B3-43AE-B9C0-D238262CBE74}"/>
       </w:docPartPr>
       <w:docPartBody>
         <w:p>
           <w:pPr>
-            <w:pStyle w:val="F1D30D9C290A4E58BD8D23ADDB600AA14"/>
-          </w:pPr>
-          <w:r>
-            <w:rPr>
-              <w:rStyle w:val="Textodelmarcadordeposicin"/>
-              <w:rFonts w:eastAsiaTheme="minorHAnsi"/>
-              <w:highlight w:val="lightGray"/>
-            </w:rPr>
-            <w:t>Fecha incidente</w:t>
-          </w:r>
-        </w:p>
-      </w:docPartBody>
-    </w:docPart>
-    <w:docPart>
-      <w:docPartPr>
-        <w:name w:val="CFBB0C4BBA444921979D77A934B3172B"/>
-        <w:category>
-          <w:name w:val="General"/>
-          <w:gallery w:val="placeholder"/>
-        </w:category>
-        <w:types>
-          <w:type w:val="bbPlcHdr"/>
-        </w:types>
-        <w:behaviors>
-          <w:behavior w:val="content"/>
-        </w:behaviors>
-        <w:guid w:val="{9C7A34A6-EE94-4C0E-812C-EB7C582651BE}"/>
-      </w:docPartPr>
-      <w:docPartBody>
-        <w:p>
-          <w:pPr>
-            <w:pStyle w:val="CFBB0C4BBA444921979D77A934B3172B4"/>
-          </w:pPr>
-          <w:r>
-            <w:rPr>
-              <w:rStyle w:val="Textodelmarcadordeposicin"/>
-              <w:rFonts w:eastAsiaTheme="minorHAnsi"/>
-              <w:highlight w:val="lightGray"/>
-            </w:rPr>
-            <w:t>Hora mu.</w:t>
-          </w:r>
-        </w:p>
-      </w:docPartBody>
-    </w:docPart>
-    <w:docPart>
-      <w:docPartPr>
-        <w:name w:val="059EF4BDC7574C92BB7DB8B953608389"/>
-        <w:category>
-          <w:name w:val="General"/>
-          <w:gallery w:val="placeholder"/>
-        </w:category>
-        <w:types>
-          <w:type w:val="bbPlcHdr"/>
-        </w:types>
-        <w:behaviors>
-          <w:behavior w:val="content"/>
-        </w:behaviors>
-        <w:guid w:val="{F4ED18E4-B2A0-4CCB-B4BA-6CB1B22A9078}"/>
-      </w:docPartPr>
-      <w:docPartBody>
-        <w:p>
-          <w:pPr>
-            <w:pStyle w:val="059EF4BDC7574C92BB7DB8B9536083894"/>
-          </w:pPr>
-          <w:r>
-            <w:rPr>
-              <w:rStyle w:val="Textodelmarcadordeposicin"/>
-              <w:rFonts w:eastAsiaTheme="minorHAnsi"/>
-              <w:highlight w:val="lightGray"/>
-            </w:rPr>
-            <w:t>Fecha</w:t>
-          </w:r>
-        </w:p>
-      </w:docPartBody>
-    </w:docPart>
-    <w:docPart>
-      <w:docPartPr>
-        <w:name w:val="3066138F71A449B5889C3B41E8DFA06C"/>
-        <w:category>
-          <w:name w:val="General"/>
-          <w:gallery w:val="placeholder"/>
-        </w:category>
-        <w:types>
-          <w:type w:val="bbPlcHdr"/>
-        </w:types>
-        <w:behaviors>
-          <w:behavior w:val="content"/>
-        </w:behaviors>
-        <w:guid w:val="{D70DB81D-3A78-4F76-8B50-BC78946DE738}"/>
-      </w:docPartPr>
-      <w:docPartBody>
-        <w:p>
-          <w:pPr>
-            <w:pStyle w:val="3066138F71A449B5889C3B41E8DFA06C4"/>
-          </w:pPr>
-          <w:r>
-            <w:rPr>
-              <w:rStyle w:val="Textodelmarcadordeposicin"/>
-              <w:rFonts w:eastAsiaTheme="minorHAnsi"/>
-              <w:highlight w:val="lightGray"/>
-            </w:rPr>
-            <w:t>Usuario</w:t>
-          </w:r>
-        </w:p>
-      </w:docPartBody>
-    </w:docPart>
-    <w:docPart>
-      <w:docPartPr>
-        <w:name w:val="FF1D8D9A8F9A434F9490F30E5A60FD07"/>
-        <w:category>
-          <w:name w:val="General"/>
-          <w:gallery w:val="placeholder"/>
-        </w:category>
-        <w:types>
-          <w:type w:val="bbPlcHdr"/>
-        </w:types>
-        <w:behaviors>
-          <w:behavior w:val="content"/>
-        </w:behaviors>
-        <w:guid w:val="{72CF8271-464D-45A2-A9DC-D7950DD9D621}"/>
-      </w:docPartPr>
-      <w:docPartBody>
-        <w:p>
-          <w:pPr>
-            <w:pStyle w:val="FF1D8D9A8F9A434F9490F30E5A60FD074"/>
+            <w:pStyle w:val="4F0F2EBF57534BA8B2262886B7C2D8FB1"/>
           </w:pPr>
           <w:r>
             <w:rPr>
@@ -4738,7 +5031,7 @@
     </w:docPart>
     <w:docPart>
       <w:docPartPr>
-        <w:name w:val="76DBBFD438F54BCF9C895E82999D0317"/>
+        <w:name w:val="A47D5A7EA5404DDCB059BD1D1DA43E53"/>
         <w:category>
           <w:name w:val="General"/>
           <w:gallery w:val="placeholder"/>
@@ -4749,12 +5042,12 @@
         <w:behaviors>
           <w:behavior w:val="content"/>
         </w:behaviors>
-        <w:guid w:val="{30D250B5-78B3-4476-9DBE-E41A49786927}"/>
+        <w:guid w:val="{945ED56D-BC9F-4B4A-9D96-F7E80454B318}"/>
       </w:docPartPr>
       <w:docPartBody>
         <w:p>
           <w:pPr>
-            <w:pStyle w:val="76DBBFD438F54BCF9C895E82999D03174"/>
+            <w:pStyle w:val="A47D5A7EA5404DDCB059BD1D1DA43E531"/>
           </w:pPr>
           <w:r>
             <w:rPr>
@@ -4771,7 +5064,7 @@
     </w:docPart>
     <w:docPart>
       <w:docPartPr>
-        <w:name w:val="A6ED8FBC04B24CB4A5BD7363445F8B50"/>
+        <w:name w:val="6177BBAA4BE14800AA04F5808039AD63"/>
         <w:category>
           <w:name w:val="General"/>
           <w:gallery w:val="placeholder"/>
@@ -4782,12 +5075,12 @@
         <w:behaviors>
           <w:behavior w:val="content"/>
         </w:behaviors>
-        <w:guid w:val="{376EADE8-417F-45CD-9CCE-C6C112AD5850}"/>
+        <w:guid w:val="{D97F13DB-4912-45C5-837A-1774C796A236}"/>
       </w:docPartPr>
       <w:docPartBody>
         <w:p>
           <w:pPr>
-            <w:pStyle w:val="A6ED8FBC04B24CB4A5BD7363445F8B504"/>
+            <w:pStyle w:val="6177BBAA4BE14800AA04F5808039AD631"/>
           </w:pPr>
           <w:r>
             <w:rPr>
@@ -4804,7 +5097,7 @@
     </w:docPart>
     <w:docPart>
       <w:docPartPr>
-        <w:name w:val="DDB1FC699D3D42CBAD186C8387E54AC4"/>
+        <w:name w:val="ACF7130DE674460787008A57E2F4FA18"/>
         <w:category>
           <w:name w:val="General"/>
           <w:gallery w:val="placeholder"/>
@@ -4815,12 +5108,12 @@
         <w:behaviors>
           <w:behavior w:val="content"/>
         </w:behaviors>
-        <w:guid w:val="{F04739FE-DDE1-44F5-B50D-E35A06F7481A}"/>
+        <w:guid w:val="{6862A649-5225-4DA9-9F67-8CCAAD064C7E}"/>
       </w:docPartPr>
       <w:docPartBody>
         <w:p>
           <w:pPr>
-            <w:pStyle w:val="DDB1FC699D3D42CBAD186C8387E54AC44"/>
+            <w:pStyle w:val="ACF7130DE674460787008A57E2F4FA181"/>
           </w:pPr>
           <w:r>
             <w:rPr>
@@ -4837,7 +5130,7 @@
     </w:docPart>
     <w:docPart>
       <w:docPartPr>
-        <w:name w:val="BD198714F5954E978C2531EDFA39AE38"/>
+        <w:name w:val="7183BF38003B4AD8850CC069A5ABD03C"/>
         <w:category>
           <w:name w:val="General"/>
           <w:gallery w:val="placeholder"/>
@@ -4848,12 +5141,12 @@
         <w:behaviors>
           <w:behavior w:val="content"/>
         </w:behaviors>
-        <w:guid w:val="{27C7B451-1F4C-4AC9-9952-1111136E596A}"/>
+        <w:guid w:val="{16A6E16E-B47C-494A-BC2D-F2177D9B7779}"/>
       </w:docPartPr>
       <w:docPartBody>
         <w:p>
           <w:pPr>
-            <w:pStyle w:val="BD198714F5954E978C2531EDFA39AE384"/>
+            <w:pStyle w:val="7183BF38003B4AD8850CC069A5ABD03C1"/>
           </w:pPr>
           <w:r>
             <w:rPr>
@@ -4861,14 +5154,14 @@
               <w:rFonts w:eastAsiaTheme="minorHAnsi"/>
               <w:highlight w:val="lightGray"/>
             </w:rPr>
-            <w:t>Ingrese número</w:t>
+            <w:t>Hora inc.</w:t>
           </w:r>
         </w:p>
       </w:docPartBody>
     </w:docPart>
     <w:docPart>
       <w:docPartPr>
-        <w:name w:val="2E6235DC712D4A94A99B76115CFB3C83"/>
+        <w:name w:val="E0D69C5E0436426D920B9CAAA4428047"/>
         <w:category>
           <w:name w:val="General"/>
           <w:gallery w:val="placeholder"/>
@@ -4879,12 +5172,136 @@
         <w:behaviors>
           <w:behavior w:val="content"/>
         </w:behaviors>
-        <w:guid w:val="{D3A85330-97D7-46C6-B979-D64E8C48DFAB}"/>
+        <w:guid w:val="{A06EBD4F-BDA0-45F9-A475-E504B17F8AFC}"/>
       </w:docPartPr>
       <w:docPartBody>
         <w:p>
           <w:pPr>
-            <w:pStyle w:val="2E6235DC712D4A94A99B76115CFB3C834"/>
+            <w:pStyle w:val="E0D69C5E0436426D920B9CAAA44280471"/>
+          </w:pPr>
+          <w:r>
+            <w:rPr>
+              <w:rStyle w:val="Textodelmarcadordeposicin"/>
+              <w:rFonts w:eastAsiaTheme="minorHAnsi"/>
+              <w:highlight w:val="lightGray"/>
+            </w:rPr>
+            <w:t>Fecha incidente</w:t>
+          </w:r>
+        </w:p>
+      </w:docPartBody>
+    </w:docPart>
+    <w:docPart>
+      <w:docPartPr>
+        <w:name w:val="DE4B1E2936EA4522ABAAA3F5D51E2D5B"/>
+        <w:category>
+          <w:name w:val="General"/>
+          <w:gallery w:val="placeholder"/>
+        </w:category>
+        <w:types>
+          <w:type w:val="bbPlcHdr"/>
+        </w:types>
+        <w:behaviors>
+          <w:behavior w:val="content"/>
+        </w:behaviors>
+        <w:guid w:val="{6920C0DB-858E-4B8A-B9E6-6D86074D700E}"/>
+      </w:docPartPr>
+      <w:docPartBody>
+        <w:p>
+          <w:pPr>
+            <w:pStyle w:val="DE4B1E2936EA4522ABAAA3F5D51E2D5B1"/>
+          </w:pPr>
+          <w:r>
+            <w:rPr>
+              <w:rStyle w:val="Textodelmarcadordeposicin"/>
+              <w:rFonts w:eastAsiaTheme="minorHAnsi"/>
+              <w:highlight w:val="lightGray"/>
+            </w:rPr>
+            <w:t>Hora mu.</w:t>
+          </w:r>
+        </w:p>
+      </w:docPartBody>
+    </w:docPart>
+    <w:docPart>
+      <w:docPartPr>
+        <w:name w:val="AC161564273C49B4AC188E06CD1CF935"/>
+        <w:category>
+          <w:name w:val="General"/>
+          <w:gallery w:val="placeholder"/>
+        </w:category>
+        <w:types>
+          <w:type w:val="bbPlcHdr"/>
+        </w:types>
+        <w:behaviors>
+          <w:behavior w:val="content"/>
+        </w:behaviors>
+        <w:guid w:val="{6779AFEF-CC40-4E6C-8D6E-8031285B84D5}"/>
+      </w:docPartPr>
+      <w:docPartBody>
+        <w:p>
+          <w:pPr>
+            <w:pStyle w:val="AC161564273C49B4AC188E06CD1CF9351"/>
+          </w:pPr>
+          <w:r>
+            <w:rPr>
+              <w:rStyle w:val="Textodelmarcadordeposicin"/>
+              <w:rFonts w:eastAsiaTheme="minorHAnsi"/>
+              <w:highlight w:val="lightGray"/>
+            </w:rPr>
+            <w:t>Fecha</w:t>
+          </w:r>
+        </w:p>
+      </w:docPartBody>
+    </w:docPart>
+    <w:docPart>
+      <w:docPartPr>
+        <w:name w:val="D7C052870B9643B098F1AC785820C9F1"/>
+        <w:category>
+          <w:name w:val="General"/>
+          <w:gallery w:val="placeholder"/>
+        </w:category>
+        <w:types>
+          <w:type w:val="bbPlcHdr"/>
+        </w:types>
+        <w:behaviors>
+          <w:behavior w:val="content"/>
+        </w:behaviors>
+        <w:guid w:val="{F9FEDBA0-8380-4EC3-AB5B-81AC3C1AE60C}"/>
+      </w:docPartPr>
+      <w:docPartBody>
+        <w:p>
+          <w:pPr>
+            <w:pStyle w:val="D7C052870B9643B098F1AC785820C9F11"/>
+          </w:pPr>
+          <w:r>
+            <w:rPr>
+              <w:rStyle w:val="Textodelmarcadordeposicin"/>
+              <w:rFonts w:eastAsiaTheme="minorHAnsi"/>
+              <w:highlight w:val="lightGray"/>
+            </w:rPr>
+            <w:t>Usuario</w:t>
+          </w:r>
+        </w:p>
+      </w:docPartBody>
+    </w:docPart>
+    <w:docPart>
+      <w:docPartPr>
+        <w:name w:val="979C396E4B314A54AF2A84E1FFFB8E41"/>
+        <w:category>
+          <w:name w:val="General"/>
+          <w:gallery w:val="placeholder"/>
+        </w:category>
+        <w:types>
+          <w:type w:val="bbPlcHdr"/>
+        </w:types>
+        <w:behaviors>
+          <w:behavior w:val="content"/>
+        </w:behaviors>
+        <w:guid w:val="{467B7419-FC46-4407-9DD9-3BDABAC4C447}"/>
+      </w:docPartPr>
+      <w:docPartBody>
+        <w:p>
+          <w:pPr>
+            <w:pStyle w:val="979C396E4B314A54AF2A84E1FFFB8E41"/>
           </w:pPr>
           <w:r>
             <w:rPr>
@@ -4899,7 +5316,7 @@
     </w:docPart>
     <w:docPart>
       <w:docPartPr>
-        <w:name w:val="8D7BB10A85A143A4ADF1C6817FAA9F47"/>
+        <w:name w:val="632A39E716CD47EA8B52777231DFFD36"/>
         <w:category>
           <w:name w:val="General"/>
           <w:gallery w:val="placeholder"/>
@@ -4910,43 +5327,12 @@
         <w:behaviors>
           <w:behavior w:val="content"/>
         </w:behaviors>
-        <w:guid w:val="{1985773C-BAFA-445B-ABE4-C3537E86D787}"/>
+        <w:guid w:val="{D5240C22-60EA-4312-B574-2BC9A41ECD6F}"/>
       </w:docPartPr>
       <w:docPartBody>
         <w:p>
           <w:pPr>
-            <w:pStyle w:val="8D7BB10A85A143A4ADF1C6817FAA9F474"/>
-          </w:pPr>
-          <w:r>
-            <w:rPr>
-              <w:rStyle w:val="Textodelmarcadordeposicin"/>
-              <w:rFonts w:eastAsiaTheme="minorHAnsi"/>
-              <w:highlight w:val="lightGray"/>
-            </w:rPr>
-            <w:t>Haga clic aquí para escribir texto.</w:t>
-          </w:r>
-        </w:p>
-      </w:docPartBody>
-    </w:docPart>
-    <w:docPart>
-      <w:docPartPr>
-        <w:name w:val="CDD6FA75BDFC476DBE098830951F09F0"/>
-        <w:category>
-          <w:name w:val="General"/>
-          <w:gallery w:val="placeholder"/>
-        </w:category>
-        <w:types>
-          <w:type w:val="bbPlcHdr"/>
-        </w:types>
-        <w:behaviors>
-          <w:behavior w:val="content"/>
-        </w:behaviors>
-        <w:guid w:val="{ECC31D8B-905E-4640-9FA7-84EB3BEC7624}"/>
-      </w:docPartPr>
-      <w:docPartBody>
-        <w:p>
-          <w:pPr>
-            <w:pStyle w:val="CDD6FA75BDFC476DBE098830951F09F04"/>
+            <w:pStyle w:val="632A39E716CD47EA8B52777231DFFD36"/>
           </w:pPr>
           <w:r>
             <w:rPr>
@@ -4961,7 +5347,7 @@
     </w:docPart>
     <w:docPart>
       <w:docPartPr>
-        <w:name w:val="9AAC77AD32764AC98C8DBC17DFBF2BFF"/>
+        <w:name w:val="414445ACDF004C3D975178220E21764B"/>
         <w:category>
           <w:name w:val="General"/>
           <w:gallery w:val="placeholder"/>
@@ -4972,20 +5358,55 @@
         <w:behaviors>
           <w:behavior w:val="content"/>
         </w:behaviors>
-        <w:guid w:val="{B1DD4EC4-30D0-4182-AFF6-97D98A6AB454}"/>
+        <w:guid w:val="{B98F3A11-ED23-4D4B-8DB6-D7C4DD38712E}"/>
       </w:docPartPr>
       <w:docPartBody>
         <w:p>
           <w:pPr>
-            <w:pStyle w:val="9AAC77AD32764AC98C8DBC17DFBF2BFF1"/>
+            <w:pStyle w:val="414445ACDF004C3D975178220E21764B"/>
           </w:pPr>
           <w:r>
             <w:rPr>
               <w:rStyle w:val="Textodelmarcadordeposicin"/>
               <w:rFonts w:eastAsiaTheme="minorHAnsi"/>
+              <w:b/>
+              <w:bCs/>
               <w:highlight w:val="lightGray"/>
             </w:rPr>
-            <w:t>Haga clic o pulse aquí para escribir texto.</w:t>
+            <w:t>Cantidad</w:t>
+          </w:r>
+        </w:p>
+      </w:docPartBody>
+    </w:docPart>
+    <w:docPart>
+      <w:docPartPr>
+        <w:name w:val="274DBDB67137409EBDFF24F81B488F09"/>
+        <w:category>
+          <w:name w:val="General"/>
+          <w:gallery w:val="placeholder"/>
+        </w:category>
+        <w:types>
+          <w:type w:val="bbPlcHdr"/>
+        </w:types>
+        <w:behaviors>
+          <w:behavior w:val="content"/>
+        </w:behaviors>
+        <w:guid w:val="{75B93037-AC7E-4992-9FDB-7A2143AFBDA1}"/>
+      </w:docPartPr>
+      <w:docPartBody>
+        <w:p>
+          <w:pPr>
+            <w:pStyle w:val="274DBDB67137409EBDFF24F81B488F09"/>
+          </w:pPr>
+          <w:r>
+            <w:rPr>
+              <w:rStyle w:val="Textodelmarcadordeposicin"/>
+              <w:rFonts w:eastAsiaTheme="minorHAnsi"/>
+              <w:b/>
+              <w:bCs/>
+              <w:highlight w:val="lightGray"/>
+            </w:rPr>
+            <w:t>cantidad en texto</w:t>
           </w:r>
         </w:p>
       </w:docPartBody>
@@ -5031,6 +5452,13 @@
     <w:pitch w:val="variable"/>
     <w:sig w:usb0="E4002EFF" w:usb1="C200247B" w:usb2="00000009" w:usb3="00000000" w:csb0="000001FF" w:csb1="00000000"/>
   </w:font>
+  <w:font w:name="Arial">
+    <w:panose1 w:val="020B0604020202020204"/>
+    <w:charset w:val="00"/>
+    <w:family w:val="swiss"/>
+    <w:pitch w:val="variable"/>
+    <w:sig w:usb0="E0002EFF" w:usb1="C000785B" w:usb2="00000009" w:usb3="00000000" w:csb0="000001FF" w:csb1="00000000"/>
+  </w:font>
   <w:font w:name="Cambria">
     <w:panose1 w:val="02040503050406030204"/>
     <w:charset w:val="00"/>
@@ -5070,17 +5498,20 @@
   </w:compat>
   <w:rsids>
     <w:rsidRoot w:val="000F1EE5"/>
+    <w:rsid w:val="000B17DE"/>
     <w:rsid w:val="000B24B6"/>
     <w:rsid w:val="000C55A6"/>
     <w:rsid w:val="000C58C4"/>
     <w:rsid w:val="000F1EE5"/>
     <w:rsid w:val="0012336E"/>
+    <w:rsid w:val="001A16BA"/>
     <w:rsid w:val="001C7D99"/>
     <w:rsid w:val="00212F80"/>
     <w:rsid w:val="00241890"/>
     <w:rsid w:val="0025478C"/>
     <w:rsid w:val="00291DD6"/>
     <w:rsid w:val="002964A8"/>
+    <w:rsid w:val="00330F65"/>
     <w:rsid w:val="00347FAE"/>
     <w:rsid w:val="00370B2A"/>
     <w:rsid w:val="00440505"/>
@@ -5110,7 +5541,9 @@
     <w:rsid w:val="00941040"/>
     <w:rsid w:val="009E4A2B"/>
     <w:rsid w:val="009E543B"/>
+    <w:rsid w:val="00A75CD4"/>
     <w:rsid w:val="00A76299"/>
+    <w:rsid w:val="00AE0F64"/>
     <w:rsid w:val="00B129FA"/>
     <w:rsid w:val="00B255E7"/>
     <w:rsid w:val="00B45823"/>
@@ -5126,6 +5559,7 @@
     <w:rsid w:val="00F86647"/>
     <w:rsid w:val="00FE12B4"/>
     <w:rsid w:val="00FE4FD1"/>
+    <w:rsid w:val="00FE7FCC"/>
     <w:rsid w:val="00FF695E"/>
     <w:rsid w:val="00FF6CA4"/>
   </w:rsids>
@@ -5583,14 +6017,154 @@
     <w:basedOn w:val="Fuentedeprrafopredeter"/>
     <w:uiPriority w:val="99"/>
     <w:semiHidden/>
-    <w:rsid w:val="006F210F"/>
+    <w:rsid w:val="00330F65"/>
     <w:rPr>
       <w:color w:val="666666"/>
     </w:rPr>
   </w:style>
-  <w:style w:type="paragraph" w:customStyle="1" w:styleId="BD198714F5954E978C2531EDFA39AE384">
-    <w:name w:val="BD198714F5954E978C2531EDFA39AE384"/>
-    <w:rsid w:val="006F210F"/>
+  <w:style w:type="paragraph" w:customStyle="1" w:styleId="779DB4DAB1BC4C0582F88A263F996252">
+    <w:name w:val="779DB4DAB1BC4C0582F88A263F996252"/>
+    <w:rsid w:val="00330F65"/>
+  </w:style>
+  <w:style w:type="paragraph" w:customStyle="1" w:styleId="7D2A97E00AD04C668DFBF7F6AFA9C440">
+    <w:name w:val="7D2A97E00AD04C668DFBF7F6AFA9C440"/>
+    <w:rsid w:val="00330F65"/>
+  </w:style>
+  <w:style w:type="paragraph" w:customStyle="1" w:styleId="617F426F632A4ABF93271805A64E69C9">
+    <w:name w:val="617F426F632A4ABF93271805A64E69C9"/>
+    <w:rsid w:val="00330F65"/>
+  </w:style>
+  <w:style w:type="paragraph" w:customStyle="1" w:styleId="22B6E144603C46B7B4018566F38DBCCB">
+    <w:name w:val="22B6E144603C46B7B4018566F38DBCCB"/>
+    <w:rsid w:val="00330F65"/>
+  </w:style>
+  <w:style w:type="paragraph" w:customStyle="1" w:styleId="6330A3842F1B44CCAE9CDC5272A12400">
+    <w:name w:val="6330A3842F1B44CCAE9CDC5272A12400"/>
+    <w:rsid w:val="00330F65"/>
+  </w:style>
+  <w:style w:type="paragraph" w:customStyle="1" w:styleId="0292985F54D141D69F8136473AC4B4FF">
+    <w:name w:val="0292985F54D141D69F8136473AC4B4FF"/>
+    <w:rsid w:val="00330F65"/>
+  </w:style>
+  <w:style w:type="paragraph" w:customStyle="1" w:styleId="1996858035D34BEDA45D6191D9CBABCD">
+    <w:name w:val="1996858035D34BEDA45D6191D9CBABCD"/>
+    <w:rsid w:val="00330F65"/>
+  </w:style>
+  <w:style w:type="paragraph" w:customStyle="1" w:styleId="F8802C95A705473CADCD84F7254667C6">
+    <w:name w:val="F8802C95A705473CADCD84F7254667C6"/>
+    <w:rsid w:val="00330F65"/>
+  </w:style>
+  <w:style w:type="paragraph" w:customStyle="1" w:styleId="4330203883EB4FF0A5AE7D046E5C408A">
+    <w:name w:val="4330203883EB4FF0A5AE7D046E5C408A"/>
+    <w:rsid w:val="00330F65"/>
+  </w:style>
+  <w:style w:type="paragraph" w:customStyle="1" w:styleId="8B8B4299371A43B7BA508E60A19D99D6">
+    <w:name w:val="8B8B4299371A43B7BA508E60A19D99D6"/>
+    <w:rsid w:val="00330F65"/>
+  </w:style>
+  <w:style w:type="paragraph" w:customStyle="1" w:styleId="AD6336C0305F4C028D6145CFB91B416E">
+    <w:name w:val="AD6336C0305F4C028D6145CFB91B416E"/>
+    <w:rsid w:val="00330F65"/>
+  </w:style>
+  <w:style w:type="paragraph" w:customStyle="1" w:styleId="3E3585E3329D4DF191C338632BFDBF16">
+    <w:name w:val="3E3585E3329D4DF191C338632BFDBF16"/>
+    <w:rsid w:val="00330F65"/>
+  </w:style>
+  <w:style w:type="paragraph" w:customStyle="1" w:styleId="1532518A1E8F4026A70C997D5DA71C55">
+    <w:name w:val="1532518A1E8F4026A70C997D5DA71C55"/>
+    <w:rsid w:val="00330F65"/>
+  </w:style>
+  <w:style w:type="paragraph" w:customStyle="1" w:styleId="501CEA77DC874396916412DA296B4D91">
+    <w:name w:val="501CEA77DC874396916412DA296B4D91"/>
+    <w:rsid w:val="00330F65"/>
+  </w:style>
+  <w:style w:type="paragraph" w:customStyle="1" w:styleId="B5F211F7800C4470BEF79E72B61A315B">
+    <w:name w:val="B5F211F7800C4470BEF79E72B61A315B"/>
+    <w:rsid w:val="00330F65"/>
+  </w:style>
+  <w:style w:type="paragraph" w:customStyle="1" w:styleId="BC2FBBAD689542268E92BCF405FB8CA9">
+    <w:name w:val="BC2FBBAD689542268E92BCF405FB8CA9"/>
+    <w:rsid w:val="00330F65"/>
+  </w:style>
+  <w:style w:type="paragraph" w:customStyle="1" w:styleId="EBA15611BD3B4888B7F77FC1D883BFC8">
+    <w:name w:val="EBA15611BD3B4888B7F77FC1D883BFC8"/>
+    <w:rsid w:val="00330F65"/>
+  </w:style>
+  <w:style w:type="paragraph" w:customStyle="1" w:styleId="292B7E6571834D66AF5ED2BB7AFD8B71">
+    <w:name w:val="292B7E6571834D66AF5ED2BB7AFD8B71"/>
+    <w:rsid w:val="00330F65"/>
+  </w:style>
+  <w:style w:type="paragraph" w:customStyle="1" w:styleId="1FA73DBBEEB44597AD3A07C13E358534">
+    <w:name w:val="1FA73DBBEEB44597AD3A07C13E358534"/>
+    <w:rsid w:val="00330F65"/>
+  </w:style>
+  <w:style w:type="paragraph" w:customStyle="1" w:styleId="82038AD962894C1D8D5B972D4C87419B">
+    <w:name w:val="82038AD962894C1D8D5B972D4C87419B"/>
+    <w:rsid w:val="00330F65"/>
+  </w:style>
+  <w:style w:type="paragraph" w:customStyle="1" w:styleId="4F0F2EBF57534BA8B2262886B7C2D8FB">
+    <w:name w:val="4F0F2EBF57534BA8B2262886B7C2D8FB"/>
+    <w:rsid w:val="00330F65"/>
+  </w:style>
+  <w:style w:type="paragraph" w:customStyle="1" w:styleId="A47D5A7EA5404DDCB059BD1D1DA43E53">
+    <w:name w:val="A47D5A7EA5404DDCB059BD1D1DA43E53"/>
+    <w:rsid w:val="00330F65"/>
+  </w:style>
+  <w:style w:type="paragraph" w:customStyle="1" w:styleId="6177BBAA4BE14800AA04F5808039AD63">
+    <w:name w:val="6177BBAA4BE14800AA04F5808039AD63"/>
+    <w:rsid w:val="00330F65"/>
+  </w:style>
+  <w:style w:type="paragraph" w:customStyle="1" w:styleId="ACF7130DE674460787008A57E2F4FA18">
+    <w:name w:val="ACF7130DE674460787008A57E2F4FA18"/>
+    <w:rsid w:val="00330F65"/>
+  </w:style>
+  <w:style w:type="paragraph" w:customStyle="1" w:styleId="E55BA6C1BB8345C0860760E50B415BBA">
+    <w:name w:val="E55BA6C1BB8345C0860760E50B415BBA"/>
+    <w:rsid w:val="00330F65"/>
+  </w:style>
+  <w:style w:type="paragraph" w:customStyle="1" w:styleId="F277F66222C846D9BA952331B1B3E9AD">
+    <w:name w:val="F277F66222C846D9BA952331B1B3E9AD"/>
+    <w:rsid w:val="00330F65"/>
+  </w:style>
+  <w:style w:type="paragraph" w:customStyle="1" w:styleId="ABD85272472A4BF88133D999C5FF9389">
+    <w:name w:val="ABD85272472A4BF88133D999C5FF9389"/>
+    <w:rsid w:val="00330F65"/>
+  </w:style>
+  <w:style w:type="paragraph" w:customStyle="1" w:styleId="1231877B287A4ED6873FCD1FF5B9FA0F">
+    <w:name w:val="1231877B287A4ED6873FCD1FF5B9FA0F"/>
+    <w:rsid w:val="00330F65"/>
+  </w:style>
+  <w:style w:type="paragraph" w:customStyle="1" w:styleId="51CA76FDF4FB46D1BBC76D74DB9C8745">
+    <w:name w:val="51CA76FDF4FB46D1BBC76D74DB9C8745"/>
+    <w:rsid w:val="00330F65"/>
+  </w:style>
+  <w:style w:type="paragraph" w:customStyle="1" w:styleId="D1A15D97FC84490984C38137557D211D">
+    <w:name w:val="D1A15D97FC84490984C38137557D211D"/>
+    <w:rsid w:val="00330F65"/>
+  </w:style>
+  <w:style w:type="paragraph" w:customStyle="1" w:styleId="E40619B7F84E447EB5CAD751E7A29880">
+    <w:name w:val="E40619B7F84E447EB5CAD751E7A29880"/>
+    <w:rsid w:val="00330F65"/>
+  </w:style>
+  <w:style w:type="paragraph" w:customStyle="1" w:styleId="7183BF38003B4AD8850CC069A5ABD03C">
+    <w:name w:val="7183BF38003B4AD8850CC069A5ABD03C"/>
+    <w:rsid w:val="00330F65"/>
+  </w:style>
+  <w:style w:type="paragraph" w:customStyle="1" w:styleId="E0D69C5E0436426D920B9CAAA4428047">
+    <w:name w:val="E0D69C5E0436426D920B9CAAA4428047"/>
+    <w:rsid w:val="00330F65"/>
+  </w:style>
+  <w:style w:type="paragraph" w:customStyle="1" w:styleId="1FB1E06E18E2413185FD2D8803A5AE90">
+    <w:name w:val="1FB1E06E18E2413185FD2D8803A5AE90"/>
+    <w:rsid w:val="00330F65"/>
+  </w:style>
+  <w:style w:type="paragraph" w:customStyle="1" w:styleId="5A118548F1EF42198FA4869454DC7214">
+    <w:name w:val="5A118548F1EF42198FA4869454DC7214"/>
+    <w:rsid w:val="00330F65"/>
+  </w:style>
+  <w:style w:type="paragraph" w:customStyle="1" w:styleId="BD198714F5954E978C2531EDFA39AE381">
+    <w:name w:val="BD198714F5954E978C2531EDFA39AE381"/>
+    <w:rsid w:val="00AE0F64"/>
     <w:pPr>
       <w:widowControl w:val="0"/>
       <w:autoSpaceDE w:val="0"/>
@@ -5606,9 +6180,9 @@
       <w14:ligatures w14:val="none"/>
     </w:rPr>
   </w:style>
-  <w:style w:type="paragraph" w:customStyle="1" w:styleId="9AAC77AD32764AC98C8DBC17DFBF2BFF1">
-    <w:name w:val="9AAC77AD32764AC98C8DBC17DFBF2BFF1"/>
-    <w:rsid w:val="006F210F"/>
+  <w:style w:type="paragraph" w:customStyle="1" w:styleId="9AAC77AD32764AC98C8DBC17DFBF2BFF2">
+    <w:name w:val="9AAC77AD32764AC98C8DBC17DFBF2BFF2"/>
+    <w:rsid w:val="00AE0F64"/>
     <w:pPr>
       <w:widowControl w:val="0"/>
       <w:autoSpaceDE w:val="0"/>
@@ -5625,9 +6199,9 @@
       <w14:ligatures w14:val="none"/>
     </w:rPr>
   </w:style>
-  <w:style w:type="paragraph" w:customStyle="1" w:styleId="5B20193456C142AC8B459CC47B57C2794">
-    <w:name w:val="5B20193456C142AC8B459CC47B57C2794"/>
-    <w:rsid w:val="006F210F"/>
+  <w:style w:type="paragraph" w:customStyle="1" w:styleId="5B20193456C142AC8B459CC47B57C2791">
+    <w:name w:val="5B20193456C142AC8B459CC47B57C2791"/>
+    <w:rsid w:val="00AE0F64"/>
     <w:pPr>
       <w:widowControl w:val="0"/>
       <w:autoSpaceDE w:val="0"/>
@@ -5644,9 +6218,9 @@
       <w14:ligatures w14:val="none"/>
     </w:rPr>
   </w:style>
-  <w:style w:type="paragraph" w:customStyle="1" w:styleId="E0391F4ECBC34C9FA99E97E1AD796A064">
-    <w:name w:val="E0391F4ECBC34C9FA99E97E1AD796A064"/>
-    <w:rsid w:val="006F210F"/>
+  <w:style w:type="paragraph" w:customStyle="1" w:styleId="E0391F4ECBC34C9FA99E97E1AD796A061">
+    <w:name w:val="E0391F4ECBC34C9FA99E97E1AD796A061"/>
+    <w:rsid w:val="00AE0F64"/>
     <w:pPr>
       <w:widowControl w:val="0"/>
       <w:autoSpaceDE w:val="0"/>
@@ -5663,9 +6237,9 @@
       <w14:ligatures w14:val="none"/>
     </w:rPr>
   </w:style>
-  <w:style w:type="paragraph" w:customStyle="1" w:styleId="F1D30D9C290A4E58BD8D23ADDB600AA14">
-    <w:name w:val="F1D30D9C290A4E58BD8D23ADDB600AA14"/>
-    <w:rsid w:val="006F210F"/>
+  <w:style w:type="paragraph" w:customStyle="1" w:styleId="F1D30D9C290A4E58BD8D23ADDB600AA11">
+    <w:name w:val="F1D30D9C290A4E58BD8D23ADDB600AA11"/>
+    <w:rsid w:val="00AE0F64"/>
     <w:pPr>
       <w:widowControl w:val="0"/>
       <w:autoSpaceDE w:val="0"/>
@@ -5682,9 +6256,9 @@
       <w14:ligatures w14:val="none"/>
     </w:rPr>
   </w:style>
-  <w:style w:type="paragraph" w:customStyle="1" w:styleId="CFBB0C4BBA444921979D77A934B3172B4">
-    <w:name w:val="CFBB0C4BBA444921979D77A934B3172B4"/>
-    <w:rsid w:val="006F210F"/>
+  <w:style w:type="paragraph" w:customStyle="1" w:styleId="CFBB0C4BBA444921979D77A934B3172B1">
+    <w:name w:val="CFBB0C4BBA444921979D77A934B3172B1"/>
+    <w:rsid w:val="00AE0F64"/>
     <w:pPr>
       <w:widowControl w:val="0"/>
       <w:autoSpaceDE w:val="0"/>
@@ -5701,9 +6275,9 @@
       <w14:ligatures w14:val="none"/>
     </w:rPr>
   </w:style>
-  <w:style w:type="paragraph" w:customStyle="1" w:styleId="059EF4BDC7574C92BB7DB8B9536083894">
-    <w:name w:val="059EF4BDC7574C92BB7DB8B9536083894"/>
-    <w:rsid w:val="006F210F"/>
+  <w:style w:type="paragraph" w:customStyle="1" w:styleId="059EF4BDC7574C92BB7DB8B9536083891">
+    <w:name w:val="059EF4BDC7574C92BB7DB8B9536083891"/>
+    <w:rsid w:val="00AE0F64"/>
     <w:pPr>
       <w:widowControl w:val="0"/>
       <w:autoSpaceDE w:val="0"/>
@@ -5720,9 +6294,9 @@
       <w14:ligatures w14:val="none"/>
     </w:rPr>
   </w:style>
-  <w:style w:type="paragraph" w:customStyle="1" w:styleId="3066138F71A449B5889C3B41E8DFA06C4">
-    <w:name w:val="3066138F71A449B5889C3B41E8DFA06C4"/>
-    <w:rsid w:val="006F210F"/>
+  <w:style w:type="paragraph" w:customStyle="1" w:styleId="3066138F71A449B5889C3B41E8DFA06C1">
+    <w:name w:val="3066138F71A449B5889C3B41E8DFA06C1"/>
+    <w:rsid w:val="00AE0F64"/>
     <w:pPr>
       <w:widowControl w:val="0"/>
       <w:autoSpaceDE w:val="0"/>
@@ -5739,9 +6313,9 @@
       <w14:ligatures w14:val="none"/>
     </w:rPr>
   </w:style>
-  <w:style w:type="paragraph" w:customStyle="1" w:styleId="2E6235DC712D4A94A99B76115CFB3C834">
-    <w:name w:val="2E6235DC712D4A94A99B76115CFB3C834"/>
-    <w:rsid w:val="006F210F"/>
+  <w:style w:type="paragraph" w:customStyle="1" w:styleId="2E6235DC712D4A94A99B76115CFB3C831">
+    <w:name w:val="2E6235DC712D4A94A99B76115CFB3C831"/>
+    <w:rsid w:val="00AE0F64"/>
     <w:pPr>
       <w:widowControl w:val="0"/>
       <w:autoSpaceDE w:val="0"/>
@@ -5758,9 +6332,9 @@
       <w14:ligatures w14:val="none"/>
     </w:rPr>
   </w:style>
-  <w:style w:type="paragraph" w:customStyle="1" w:styleId="FF1D8D9A8F9A434F9490F30E5A60FD074">
-    <w:name w:val="FF1D8D9A8F9A434F9490F30E5A60FD074"/>
-    <w:rsid w:val="006F210F"/>
+  <w:style w:type="paragraph" w:customStyle="1" w:styleId="FF1D8D9A8F9A434F9490F30E5A60FD071">
+    <w:name w:val="FF1D8D9A8F9A434F9490F30E5A60FD071"/>
+    <w:rsid w:val="00AE0F64"/>
     <w:pPr>
       <w:widowControl w:val="0"/>
       <w:autoSpaceDE w:val="0"/>
@@ -5777,9 +6351,9 @@
       <w14:ligatures w14:val="none"/>
     </w:rPr>
   </w:style>
-  <w:style w:type="paragraph" w:customStyle="1" w:styleId="76DBBFD438F54BCF9C895E82999D03174">
-    <w:name w:val="76DBBFD438F54BCF9C895E82999D03174"/>
-    <w:rsid w:val="006F210F"/>
+  <w:style w:type="paragraph" w:customStyle="1" w:styleId="76DBBFD438F54BCF9C895E82999D03171">
+    <w:name w:val="76DBBFD438F54BCF9C895E82999D03171"/>
+    <w:rsid w:val="00AE0F64"/>
     <w:pPr>
       <w:widowControl w:val="0"/>
       <w:autoSpaceDE w:val="0"/>
@@ -5796,9 +6370,9 @@
       <w14:ligatures w14:val="none"/>
     </w:rPr>
   </w:style>
-  <w:style w:type="paragraph" w:customStyle="1" w:styleId="A6ED8FBC04B24CB4A5BD7363445F8B504">
-    <w:name w:val="A6ED8FBC04B24CB4A5BD7363445F8B504"/>
-    <w:rsid w:val="006F210F"/>
+  <w:style w:type="paragraph" w:customStyle="1" w:styleId="A6ED8FBC04B24CB4A5BD7363445F8B501">
+    <w:name w:val="A6ED8FBC04B24CB4A5BD7363445F8B501"/>
+    <w:rsid w:val="00AE0F64"/>
     <w:pPr>
       <w:widowControl w:val="0"/>
       <w:autoSpaceDE w:val="0"/>
@@ -5815,9 +6389,9 @@
       <w14:ligatures w14:val="none"/>
     </w:rPr>
   </w:style>
-  <w:style w:type="paragraph" w:customStyle="1" w:styleId="DDB1FC699D3D42CBAD186C8387E54AC44">
-    <w:name w:val="DDB1FC699D3D42CBAD186C8387E54AC44"/>
-    <w:rsid w:val="006F210F"/>
+  <w:style w:type="paragraph" w:customStyle="1" w:styleId="DDB1FC699D3D42CBAD186C8387E54AC41">
+    <w:name w:val="DDB1FC699D3D42CBAD186C8387E54AC41"/>
+    <w:rsid w:val="00AE0F64"/>
     <w:pPr>
       <w:widowControl w:val="0"/>
       <w:autoSpaceDE w:val="0"/>
@@ -5834,9 +6408,9 @@
       <w14:ligatures w14:val="none"/>
     </w:rPr>
   </w:style>
-  <w:style w:type="paragraph" w:customStyle="1" w:styleId="CDD6FA75BDFC476DBE098830951F09F04">
-    <w:name w:val="CDD6FA75BDFC476DBE098830951F09F04"/>
-    <w:rsid w:val="006F210F"/>
+  <w:style w:type="paragraph" w:customStyle="1" w:styleId="AD8E8781CA634990BC1FDCCF2E7363E7">
+    <w:name w:val="AD8E8781CA634990BC1FDCCF2E7363E7"/>
+    <w:rsid w:val="00AE0F64"/>
     <w:pPr>
       <w:widowControl w:val="0"/>
       <w:autoSpaceDE w:val="0"/>
@@ -5850,9 +6424,385 @@
       <w14:ligatures w14:val="none"/>
     </w:rPr>
   </w:style>
-  <w:style w:type="paragraph" w:customStyle="1" w:styleId="8D7BB10A85A143A4ADF1C6817FAA9F474">
-    <w:name w:val="8D7BB10A85A143A4ADF1C6817FAA9F474"/>
-    <w:rsid w:val="006F210F"/>
+  <w:style w:type="paragraph" w:customStyle="1" w:styleId="8D7BB10A85A143A4ADF1C6817FAA9F471">
+    <w:name w:val="8D7BB10A85A143A4ADF1C6817FAA9F471"/>
+    <w:rsid w:val="00AE0F64"/>
+    <w:pPr>
+      <w:widowControl w:val="0"/>
+      <w:autoSpaceDE w:val="0"/>
+      <w:autoSpaceDN w:val="0"/>
+      <w:spacing w:after="0" w:line="240" w:lineRule="auto"/>
+    </w:pPr>
+    <w:rPr>
+      <w:rFonts w:ascii="Times New Roman" w:eastAsia="Times New Roman" w:hAnsi="Times New Roman" w:cs="Times New Roman"/>
+      <w:kern w:val="0"/>
+      <w:sz w:val="22"/>
+      <w:szCs w:val="22"/>
+      <w:lang w:val="es-ES" w:eastAsia="en-US"/>
+      <w14:ligatures w14:val="none"/>
+    </w:rPr>
+  </w:style>
+  <w:style w:type="paragraph" w:customStyle="1" w:styleId="DB0CFB8D674F40C184540A1EBDA4A9FF">
+    <w:name w:val="DB0CFB8D674F40C184540A1EBDA4A9FF"/>
+    <w:rsid w:val="00330F65"/>
+  </w:style>
+  <w:style w:type="paragraph" w:customStyle="1" w:styleId="CDCD6924374245AA85EC53C61362BFEA">
+    <w:name w:val="CDCD6924374245AA85EC53C61362BFEA"/>
+    <w:rsid w:val="00330F65"/>
+  </w:style>
+  <w:style w:type="paragraph" w:customStyle="1" w:styleId="F9A7AB64E9DD4DD389F90A2956551537">
+    <w:name w:val="F9A7AB64E9DD4DD389F90A2956551537"/>
+    <w:rsid w:val="00330F65"/>
+  </w:style>
+  <w:style w:type="paragraph" w:customStyle="1" w:styleId="DE4B1E2936EA4522ABAAA3F5D51E2D5B">
+    <w:name w:val="DE4B1E2936EA4522ABAAA3F5D51E2D5B"/>
+    <w:rsid w:val="00330F65"/>
+  </w:style>
+  <w:style w:type="paragraph" w:customStyle="1" w:styleId="AC161564273C49B4AC188E06CD1CF935">
+    <w:name w:val="AC161564273C49B4AC188E06CD1CF935"/>
+    <w:rsid w:val="00330F65"/>
+  </w:style>
+  <w:style w:type="paragraph" w:customStyle="1" w:styleId="D7C052870B9643B098F1AC785820C9F1">
+    <w:name w:val="D7C052870B9643B098F1AC785820C9F1"/>
+    <w:rsid w:val="00330F65"/>
+  </w:style>
+  <w:style w:type="paragraph" w:customStyle="1" w:styleId="BD198714F5954E978C2531EDFA39AE38">
+    <w:name w:val="BD198714F5954E978C2531EDFA39AE38"/>
+    <w:rsid w:val="00330F65"/>
+    <w:pPr>
+      <w:widowControl w:val="0"/>
+      <w:autoSpaceDE w:val="0"/>
+      <w:autoSpaceDN w:val="0"/>
+      <w:spacing w:after="0" w:line="240" w:lineRule="auto"/>
+    </w:pPr>
+    <w:rPr>
+      <w:rFonts w:ascii="Times New Roman" w:eastAsia="Times New Roman" w:hAnsi="Times New Roman" w:cs="Times New Roman"/>
+      <w:kern w:val="0"/>
+      <w:sz w:val="22"/>
+      <w:szCs w:val="22"/>
+      <w:lang w:val="es-ES" w:eastAsia="en-US"/>
+      <w14:ligatures w14:val="none"/>
+    </w:rPr>
+  </w:style>
+  <w:style w:type="paragraph" w:customStyle="1" w:styleId="1532518A1E8F4026A70C997D5DA71C551">
+    <w:name w:val="1532518A1E8F4026A70C997D5DA71C551"/>
+    <w:rsid w:val="00330F65"/>
+    <w:pPr>
+      <w:widowControl w:val="0"/>
+      <w:autoSpaceDE w:val="0"/>
+      <w:autoSpaceDN w:val="0"/>
+      <w:spacing w:after="0" w:line="240" w:lineRule="auto"/>
+      <w:ind w:left="414" w:hanging="293"/>
+    </w:pPr>
+    <w:rPr>
+      <w:rFonts w:ascii="Times New Roman" w:eastAsia="Times New Roman" w:hAnsi="Times New Roman" w:cs="Times New Roman"/>
+      <w:kern w:val="0"/>
+      <w:sz w:val="22"/>
+      <w:szCs w:val="22"/>
+      <w:lang w:val="es-ES" w:eastAsia="en-US"/>
+      <w14:ligatures w14:val="none"/>
+    </w:rPr>
+  </w:style>
+  <w:style w:type="paragraph" w:customStyle="1" w:styleId="501CEA77DC874396916412DA296B4D911">
+    <w:name w:val="501CEA77DC874396916412DA296B4D911"/>
+    <w:rsid w:val="00330F65"/>
+    <w:pPr>
+      <w:widowControl w:val="0"/>
+      <w:autoSpaceDE w:val="0"/>
+      <w:autoSpaceDN w:val="0"/>
+      <w:spacing w:after="0" w:line="240" w:lineRule="auto"/>
+      <w:ind w:left="414" w:hanging="293"/>
+    </w:pPr>
+    <w:rPr>
+      <w:rFonts w:ascii="Times New Roman" w:eastAsia="Times New Roman" w:hAnsi="Times New Roman" w:cs="Times New Roman"/>
+      <w:kern w:val="0"/>
+      <w:sz w:val="22"/>
+      <w:szCs w:val="22"/>
+      <w:lang w:val="es-ES" w:eastAsia="en-US"/>
+      <w14:ligatures w14:val="none"/>
+    </w:rPr>
+  </w:style>
+  <w:style w:type="paragraph" w:customStyle="1" w:styleId="7183BF38003B4AD8850CC069A5ABD03C1">
+    <w:name w:val="7183BF38003B4AD8850CC069A5ABD03C1"/>
+    <w:rsid w:val="00330F65"/>
+    <w:pPr>
+      <w:widowControl w:val="0"/>
+      <w:autoSpaceDE w:val="0"/>
+      <w:autoSpaceDN w:val="0"/>
+      <w:spacing w:after="0" w:line="240" w:lineRule="auto"/>
+      <w:ind w:left="414" w:hanging="293"/>
+    </w:pPr>
+    <w:rPr>
+      <w:rFonts w:ascii="Times New Roman" w:eastAsia="Times New Roman" w:hAnsi="Times New Roman" w:cs="Times New Roman"/>
+      <w:kern w:val="0"/>
+      <w:sz w:val="22"/>
+      <w:szCs w:val="22"/>
+      <w:lang w:val="es-ES" w:eastAsia="en-US"/>
+      <w14:ligatures w14:val="none"/>
+    </w:rPr>
+  </w:style>
+  <w:style w:type="paragraph" w:customStyle="1" w:styleId="E0D69C5E0436426D920B9CAAA44280471">
+    <w:name w:val="E0D69C5E0436426D920B9CAAA44280471"/>
+    <w:rsid w:val="00330F65"/>
+    <w:pPr>
+      <w:widowControl w:val="0"/>
+      <w:autoSpaceDE w:val="0"/>
+      <w:autoSpaceDN w:val="0"/>
+      <w:spacing w:after="0" w:line="240" w:lineRule="auto"/>
+      <w:ind w:left="414" w:hanging="293"/>
+    </w:pPr>
+    <w:rPr>
+      <w:rFonts w:ascii="Times New Roman" w:eastAsia="Times New Roman" w:hAnsi="Times New Roman" w:cs="Times New Roman"/>
+      <w:kern w:val="0"/>
+      <w:sz w:val="22"/>
+      <w:szCs w:val="22"/>
+      <w:lang w:val="es-ES" w:eastAsia="en-US"/>
+      <w14:ligatures w14:val="none"/>
+    </w:rPr>
+  </w:style>
+  <w:style w:type="paragraph" w:customStyle="1" w:styleId="DE4B1E2936EA4522ABAAA3F5D51E2D5B1">
+    <w:name w:val="DE4B1E2936EA4522ABAAA3F5D51E2D5B1"/>
+    <w:rsid w:val="00330F65"/>
+    <w:pPr>
+      <w:widowControl w:val="0"/>
+      <w:autoSpaceDE w:val="0"/>
+      <w:autoSpaceDN w:val="0"/>
+      <w:spacing w:after="0" w:line="240" w:lineRule="auto"/>
+      <w:ind w:left="414" w:hanging="293"/>
+    </w:pPr>
+    <w:rPr>
+      <w:rFonts w:ascii="Times New Roman" w:eastAsia="Times New Roman" w:hAnsi="Times New Roman" w:cs="Times New Roman"/>
+      <w:kern w:val="0"/>
+      <w:sz w:val="22"/>
+      <w:szCs w:val="22"/>
+      <w:lang w:val="es-ES" w:eastAsia="en-US"/>
+      <w14:ligatures w14:val="none"/>
+    </w:rPr>
+  </w:style>
+  <w:style w:type="paragraph" w:customStyle="1" w:styleId="AC161564273C49B4AC188E06CD1CF9351">
+    <w:name w:val="AC161564273C49B4AC188E06CD1CF9351"/>
+    <w:rsid w:val="00330F65"/>
+    <w:pPr>
+      <w:widowControl w:val="0"/>
+      <w:autoSpaceDE w:val="0"/>
+      <w:autoSpaceDN w:val="0"/>
+      <w:spacing w:after="0" w:line="240" w:lineRule="auto"/>
+      <w:ind w:left="414" w:hanging="293"/>
+    </w:pPr>
+    <w:rPr>
+      <w:rFonts w:ascii="Times New Roman" w:eastAsia="Times New Roman" w:hAnsi="Times New Roman" w:cs="Times New Roman"/>
+      <w:kern w:val="0"/>
+      <w:sz w:val="22"/>
+      <w:szCs w:val="22"/>
+      <w:lang w:val="es-ES" w:eastAsia="en-US"/>
+      <w14:ligatures w14:val="none"/>
+    </w:rPr>
+  </w:style>
+  <w:style w:type="paragraph" w:customStyle="1" w:styleId="D7C052870B9643B098F1AC785820C9F11">
+    <w:name w:val="D7C052870B9643B098F1AC785820C9F11"/>
+    <w:rsid w:val="00330F65"/>
+    <w:pPr>
+      <w:widowControl w:val="0"/>
+      <w:autoSpaceDE w:val="0"/>
+      <w:autoSpaceDN w:val="0"/>
+      <w:spacing w:after="0" w:line="240" w:lineRule="auto"/>
+      <w:ind w:left="414" w:hanging="293"/>
+    </w:pPr>
+    <w:rPr>
+      <w:rFonts w:ascii="Times New Roman" w:eastAsia="Times New Roman" w:hAnsi="Times New Roman" w:cs="Times New Roman"/>
+      <w:kern w:val="0"/>
+      <w:sz w:val="22"/>
+      <w:szCs w:val="22"/>
+      <w:lang w:val="es-ES" w:eastAsia="en-US"/>
+      <w14:ligatures w14:val="none"/>
+    </w:rPr>
+  </w:style>
+  <w:style w:type="paragraph" w:customStyle="1" w:styleId="82038AD962894C1D8D5B972D4C87419B1">
+    <w:name w:val="82038AD962894C1D8D5B972D4C87419B1"/>
+    <w:rsid w:val="00330F65"/>
+    <w:pPr>
+      <w:widowControl w:val="0"/>
+      <w:autoSpaceDE w:val="0"/>
+      <w:autoSpaceDN w:val="0"/>
+      <w:spacing w:after="0" w:line="240" w:lineRule="auto"/>
+      <w:ind w:left="414" w:hanging="293"/>
+    </w:pPr>
+    <w:rPr>
+      <w:rFonts w:ascii="Times New Roman" w:eastAsia="Times New Roman" w:hAnsi="Times New Roman" w:cs="Times New Roman"/>
+      <w:kern w:val="0"/>
+      <w:sz w:val="22"/>
+      <w:szCs w:val="22"/>
+      <w:lang w:val="es-ES" w:eastAsia="en-US"/>
+      <w14:ligatures w14:val="none"/>
+    </w:rPr>
+  </w:style>
+  <w:style w:type="paragraph" w:customStyle="1" w:styleId="4F0F2EBF57534BA8B2262886B7C2D8FB1">
+    <w:name w:val="4F0F2EBF57534BA8B2262886B7C2D8FB1"/>
+    <w:rsid w:val="00330F65"/>
+    <w:pPr>
+      <w:widowControl w:val="0"/>
+      <w:autoSpaceDE w:val="0"/>
+      <w:autoSpaceDN w:val="0"/>
+      <w:spacing w:after="0" w:line="240" w:lineRule="auto"/>
+      <w:ind w:left="414" w:hanging="293"/>
+    </w:pPr>
+    <w:rPr>
+      <w:rFonts w:ascii="Times New Roman" w:eastAsia="Times New Roman" w:hAnsi="Times New Roman" w:cs="Times New Roman"/>
+      <w:kern w:val="0"/>
+      <w:sz w:val="22"/>
+      <w:szCs w:val="22"/>
+      <w:lang w:val="es-ES" w:eastAsia="en-US"/>
+      <w14:ligatures w14:val="none"/>
+    </w:rPr>
+  </w:style>
+  <w:style w:type="paragraph" w:customStyle="1" w:styleId="A47D5A7EA5404DDCB059BD1D1DA43E531">
+    <w:name w:val="A47D5A7EA5404DDCB059BD1D1DA43E531"/>
+    <w:rsid w:val="00330F65"/>
+    <w:pPr>
+      <w:widowControl w:val="0"/>
+      <w:autoSpaceDE w:val="0"/>
+      <w:autoSpaceDN w:val="0"/>
+      <w:spacing w:after="0" w:line="240" w:lineRule="auto"/>
+      <w:ind w:left="414" w:hanging="293"/>
+    </w:pPr>
+    <w:rPr>
+      <w:rFonts w:ascii="Times New Roman" w:eastAsia="Times New Roman" w:hAnsi="Times New Roman" w:cs="Times New Roman"/>
+      <w:kern w:val="0"/>
+      <w:sz w:val="22"/>
+      <w:szCs w:val="22"/>
+      <w:lang w:val="es-ES" w:eastAsia="en-US"/>
+      <w14:ligatures w14:val="none"/>
+    </w:rPr>
+  </w:style>
+  <w:style w:type="paragraph" w:customStyle="1" w:styleId="6177BBAA4BE14800AA04F5808039AD631">
+    <w:name w:val="6177BBAA4BE14800AA04F5808039AD631"/>
+    <w:rsid w:val="00330F65"/>
+    <w:pPr>
+      <w:widowControl w:val="0"/>
+      <w:autoSpaceDE w:val="0"/>
+      <w:autoSpaceDN w:val="0"/>
+      <w:spacing w:after="0" w:line="240" w:lineRule="auto"/>
+      <w:ind w:left="414" w:hanging="293"/>
+    </w:pPr>
+    <w:rPr>
+      <w:rFonts w:ascii="Times New Roman" w:eastAsia="Times New Roman" w:hAnsi="Times New Roman" w:cs="Times New Roman"/>
+      <w:kern w:val="0"/>
+      <w:sz w:val="22"/>
+      <w:szCs w:val="22"/>
+      <w:lang w:val="es-ES" w:eastAsia="en-US"/>
+      <w14:ligatures w14:val="none"/>
+    </w:rPr>
+  </w:style>
+  <w:style w:type="paragraph" w:customStyle="1" w:styleId="ACF7130DE674460787008A57E2F4FA181">
+    <w:name w:val="ACF7130DE674460787008A57E2F4FA181"/>
+    <w:rsid w:val="00330F65"/>
+    <w:pPr>
+      <w:widowControl w:val="0"/>
+      <w:autoSpaceDE w:val="0"/>
+      <w:autoSpaceDN w:val="0"/>
+      <w:spacing w:after="0" w:line="240" w:lineRule="auto"/>
+      <w:ind w:left="414" w:hanging="293"/>
+    </w:pPr>
+    <w:rPr>
+      <w:rFonts w:ascii="Times New Roman" w:eastAsia="Times New Roman" w:hAnsi="Times New Roman" w:cs="Times New Roman"/>
+      <w:kern w:val="0"/>
+      <w:sz w:val="22"/>
+      <w:szCs w:val="22"/>
+      <w:lang w:val="es-ES" w:eastAsia="en-US"/>
+      <w14:ligatures w14:val="none"/>
+    </w:rPr>
+  </w:style>
+  <w:style w:type="paragraph" w:customStyle="1" w:styleId="AD8E8781CA634990BC1FDCCF2E7363E71">
+    <w:name w:val="AD8E8781CA634990BC1FDCCF2E7363E71"/>
+    <w:rsid w:val="00330F65"/>
+    <w:pPr>
+      <w:widowControl w:val="0"/>
+      <w:autoSpaceDE w:val="0"/>
+      <w:autoSpaceDN w:val="0"/>
+      <w:spacing w:after="0" w:line="240" w:lineRule="auto"/>
+    </w:pPr>
+    <w:rPr>
+      <w:rFonts w:ascii="Times New Roman" w:eastAsia="Times New Roman" w:hAnsi="Times New Roman" w:cs="Times New Roman"/>
+      <w:kern w:val="0"/>
+      <w:lang w:val="es-ES" w:eastAsia="en-US"/>
+      <w14:ligatures w14:val="none"/>
+    </w:rPr>
+  </w:style>
+  <w:style w:type="paragraph" w:customStyle="1" w:styleId="979C396E4B314A54AF2A84E1FFFB8E41">
+    <w:name w:val="979C396E4B314A54AF2A84E1FFFB8E41"/>
+    <w:rsid w:val="00330F65"/>
+    <w:pPr>
+      <w:widowControl w:val="0"/>
+      <w:autoSpaceDE w:val="0"/>
+      <w:autoSpaceDN w:val="0"/>
+      <w:spacing w:after="0" w:line="240" w:lineRule="auto"/>
+    </w:pPr>
+    <w:rPr>
+      <w:rFonts w:ascii="Times New Roman" w:eastAsia="Times New Roman" w:hAnsi="Times New Roman" w:cs="Times New Roman"/>
+      <w:kern w:val="0"/>
+      <w:sz w:val="22"/>
+      <w:szCs w:val="22"/>
+      <w:lang w:val="es-ES" w:eastAsia="en-US"/>
+      <w14:ligatures w14:val="none"/>
+    </w:rPr>
+  </w:style>
+  <w:style w:type="paragraph" w:customStyle="1" w:styleId="632A39E716CD47EA8B52777231DFFD36">
+    <w:name w:val="632A39E716CD47EA8B52777231DFFD36"/>
+    <w:rsid w:val="00330F65"/>
+    <w:pPr>
+      <w:widowControl w:val="0"/>
+      <w:autoSpaceDE w:val="0"/>
+      <w:autoSpaceDN w:val="0"/>
+      <w:spacing w:after="0" w:line="240" w:lineRule="auto"/>
+    </w:pPr>
+    <w:rPr>
+      <w:rFonts w:ascii="Times New Roman" w:eastAsia="Times New Roman" w:hAnsi="Times New Roman" w:cs="Times New Roman"/>
+      <w:kern w:val="0"/>
+      <w:sz w:val="22"/>
+      <w:szCs w:val="22"/>
+      <w:lang w:val="es-ES" w:eastAsia="en-US"/>
+      <w14:ligatures w14:val="none"/>
+    </w:rPr>
+  </w:style>
+  <w:style w:type="paragraph" w:customStyle="1" w:styleId="414445ACDF004C3D975178220E21764B">
+    <w:name w:val="414445ACDF004C3D975178220E21764B"/>
+    <w:rsid w:val="00330F65"/>
+    <w:pPr>
+      <w:widowControl w:val="0"/>
+      <w:autoSpaceDE w:val="0"/>
+      <w:autoSpaceDN w:val="0"/>
+      <w:spacing w:after="0" w:line="240" w:lineRule="auto"/>
+    </w:pPr>
+    <w:rPr>
+      <w:rFonts w:ascii="Times New Roman" w:eastAsia="Times New Roman" w:hAnsi="Times New Roman" w:cs="Times New Roman"/>
+      <w:kern w:val="0"/>
+      <w:sz w:val="22"/>
+      <w:szCs w:val="22"/>
+      <w:lang w:val="es-ES" w:eastAsia="en-US"/>
+      <w14:ligatures w14:val="none"/>
+    </w:rPr>
+  </w:style>
+  <w:style w:type="paragraph" w:customStyle="1" w:styleId="274DBDB67137409EBDFF24F81B488F09">
+    <w:name w:val="274DBDB67137409EBDFF24F81B488F09"/>
+    <w:rsid w:val="00330F65"/>
+    <w:pPr>
+      <w:widowControl w:val="0"/>
+      <w:autoSpaceDE w:val="0"/>
+      <w:autoSpaceDN w:val="0"/>
+      <w:spacing w:after="0" w:line="240" w:lineRule="auto"/>
+    </w:pPr>
+    <w:rPr>
+      <w:rFonts w:ascii="Times New Roman" w:eastAsia="Times New Roman" w:hAnsi="Times New Roman" w:cs="Times New Roman"/>
+      <w:kern w:val="0"/>
+      <w:sz w:val="22"/>
+      <w:szCs w:val="22"/>
+      <w:lang w:val="es-ES" w:eastAsia="en-US"/>
+      <w14:ligatures w14:val="none"/>
+    </w:rPr>
+  </w:style>
+  <w:style w:type="paragraph" w:customStyle="1" w:styleId="BFBDA2E566B242699423420B81EAFB58">
+    <w:name w:val="BFBDA2E566B242699423420B81EAFB58"/>
+    <w:rsid w:val="00330F65"/>
     <w:pPr>
       <w:widowControl w:val="0"/>
       <w:autoSpaceDE w:val="0"/>

</xml_diff>